<commit_message>
Changes and Added Bewijskaarten KT2
</commit_message>
<xml_diff>
--- a/Periode 12 Kerntaak 1,2,3/KT1/KT1.4/KT1.4.10 Technisch Ontwerp/Technisch Ontwerp v1.1.0.docx
+++ b/Periode 12 Kerntaak 1,2,3/KT1/KT1.4/KT1.4.10 Technisch Ontwerp/Technisch Ontwerp v1.1.0.docx
@@ -6004,8 +6004,6 @@
           </wp:inline>
         </w:drawing>
       </w:r>
-      <w:bookmarkStart w:id="10" w:name="_GoBack"/>
-      <w:bookmarkEnd w:id="10"/>
     </w:p>
     <w:p/>
     <w:p/>
@@ -6024,26 +6022,26 @@
       <w:pPr>
         <w:pStyle w:val="Kop1"/>
       </w:pPr>
-      <w:bookmarkStart w:id="11" w:name="_Toc513558101"/>
+      <w:bookmarkStart w:id="10" w:name="_Toc513558101"/>
       <w:proofErr w:type="spellStart"/>
       <w:r>
         <w:lastRenderedPageBreak/>
         <w:t>Datadictionary</w:t>
       </w:r>
-      <w:bookmarkEnd w:id="11"/>
+      <w:bookmarkEnd w:id="10"/>
       <w:proofErr w:type="spellEnd"/>
     </w:p>
     <w:p>
       <w:pPr>
         <w:pStyle w:val="Kop1"/>
       </w:pPr>
-      <w:bookmarkStart w:id="12" w:name="_Toc513557697"/>
-      <w:bookmarkStart w:id="13" w:name="_Toc513558102"/>
+      <w:bookmarkStart w:id="11" w:name="_Toc513557697"/>
+      <w:bookmarkStart w:id="12" w:name="_Toc513558102"/>
       <w:r>
         <w:t>Dictionary</w:t>
       </w:r>
+      <w:bookmarkEnd w:id="11"/>
       <w:bookmarkEnd w:id="12"/>
-      <w:bookmarkEnd w:id="13"/>
     </w:p>
     <w:p>
       <w:pPr>
@@ -6052,8 +6050,7 @@
           <w:lang w:val="en-US"/>
         </w:rPr>
       </w:pPr>
-      <w:bookmarkStart w:id="14" w:name="_Toc513557698"/>
-      <w:bookmarkStart w:id="15" w:name="_Toc513558103"/>
+      <w:bookmarkStart w:id="13" w:name="_Toc514872222"/>
       <w:proofErr w:type="spellStart"/>
       <w:r>
         <w:rPr>
@@ -6061,8 +6058,7 @@
         </w:rPr>
         <w:t>Tbl_Users</w:t>
       </w:r>
-      <w:bookmarkEnd w:id="14"/>
-      <w:bookmarkEnd w:id="15"/>
+      <w:bookmarkEnd w:id="13"/>
       <w:proofErr w:type="spellEnd"/>
     </w:p>
     <w:tbl>
@@ -6550,17 +6546,21 @@
       <w:r>
         <w:br/>
       </w:r>
-      <w:bookmarkStart w:id="16" w:name="_Toc513557699"/>
-      <w:bookmarkStart w:id="17" w:name="_Toc513558104"/>
+      <w:bookmarkStart w:id="14" w:name="_Toc514872223"/>
       <w:proofErr w:type="spellStart"/>
       <w:r>
         <w:rPr>
           <w:lang w:val="en-US"/>
         </w:rPr>
-        <w:t>Tbl_Customers</w:t>
+        <w:t>Tbl_</w:t>
       </w:r>
-      <w:bookmarkEnd w:id="16"/>
-      <w:bookmarkEnd w:id="17"/>
+      <w:r>
+        <w:rPr>
+          <w:lang w:val="en-US"/>
+        </w:rPr>
+        <w:t>Customers</w:t>
+      </w:r>
+      <w:bookmarkEnd w:id="14"/>
       <w:proofErr w:type="spellEnd"/>
     </w:p>
     <w:tbl>
@@ -6753,7 +6753,7 @@
               <w:cnfStyle w:val="000000000000" w:firstRow="0" w:lastRow="0" w:firstColumn="0" w:lastColumn="0" w:oddVBand="0" w:evenVBand="0" w:oddHBand="0" w:evenHBand="0" w:firstRowFirstColumn="0" w:firstRowLastColumn="0" w:lastRowFirstColumn="0" w:lastRowLastColumn="0"/>
             </w:pPr>
             <w:r>
-              <w:t xml:space="preserve">0..50 - </w:t>
+              <w:t xml:space="preserve">0..255 - </w:t>
             </w:r>
             <w:proofErr w:type="spellStart"/>
             <w:r>
@@ -6834,7 +6834,7 @@
               <w:cnfStyle w:val="000000100000" w:firstRow="0" w:lastRow="0" w:firstColumn="0" w:lastColumn="0" w:oddVBand="0" w:evenVBand="0" w:oddHBand="1" w:evenHBand="0" w:firstRowFirstColumn="0" w:firstRowLastColumn="0" w:lastRowFirstColumn="0" w:lastRowLastColumn="0"/>
             </w:pPr>
             <w:r>
-              <w:t xml:space="preserve">0..50 - </w:t>
+              <w:t xml:space="preserve">0..255 - </w:t>
             </w:r>
             <w:proofErr w:type="spellStart"/>
             <w:r>
@@ -6860,7 +6860,7 @@
               <w:cnfStyle w:val="000000100000" w:firstRow="0" w:lastRow="0" w:firstColumn="0" w:lastColumn="0" w:oddVBand="0" w:evenVBand="0" w:oddHBand="1" w:evenHBand="0" w:firstRowFirstColumn="0" w:firstRowLastColumn="0" w:lastRowFirstColumn="0" w:lastRowLastColumn="0"/>
             </w:pPr>
             <w:r>
-              <w:t>Ja</w:t>
+              <w:t>Nee</w:t>
             </w:r>
           </w:p>
         </w:tc>
@@ -6912,7 +6912,7 @@
               <w:cnfStyle w:val="000000000000" w:firstRow="0" w:lastRow="0" w:firstColumn="0" w:lastColumn="0" w:oddVBand="0" w:evenVBand="0" w:oddHBand="0" w:evenHBand="0" w:firstRowFirstColumn="0" w:firstRowLastColumn="0" w:lastRowFirstColumn="0" w:lastRowLastColumn="0"/>
             </w:pPr>
             <w:r>
-              <w:t xml:space="preserve">0..10 - </w:t>
+              <w:t xml:space="preserve">0..255 - </w:t>
             </w:r>
             <w:proofErr w:type="spellStart"/>
             <w:r>
@@ -6938,7 +6938,7 @@
               <w:cnfStyle w:val="000000000000" w:firstRow="0" w:lastRow="0" w:firstColumn="0" w:lastColumn="0" w:oddVBand="0" w:evenVBand="0" w:oddHBand="0" w:evenHBand="0" w:firstRowFirstColumn="0" w:firstRowLastColumn="0" w:lastRowFirstColumn="0" w:lastRowLastColumn="0"/>
             </w:pPr>
             <w:r>
-              <w:t>Ja</w:t>
+              <w:t>Nee</w:t>
             </w:r>
           </w:p>
         </w:tc>
@@ -7016,6 +7016,73 @@
               <w:cnfStyle w:val="000000100000" w:firstRow="0" w:lastRow="0" w:firstColumn="0" w:lastColumn="0" w:oddVBand="0" w:evenVBand="0" w:oddHBand="1" w:evenHBand="0" w:firstRowFirstColumn="0" w:firstRowLastColumn="0" w:lastRowFirstColumn="0" w:lastRowLastColumn="0"/>
             </w:pPr>
             <w:r>
+              <w:t>Nee</w:t>
+            </w:r>
+          </w:p>
+        </w:tc>
+        <w:tc>
+          <w:tcPr>
+            <w:tcW w:w="2477" w:type="dxa"/>
+          </w:tcPr>
+          <w:p>
+            <w:pPr>
+              <w:cnfStyle w:val="000000100000" w:firstRow="0" w:lastRow="0" w:firstColumn="0" w:lastColumn="0" w:oddVBand="0" w:evenVBand="0" w:oddHBand="1" w:evenHBand="0" w:firstRowFirstColumn="0" w:firstRowLastColumn="0" w:lastRowFirstColumn="0" w:lastRowLastColumn="0"/>
+            </w:pPr>
+            <w:r>
+              <w:t>Woonplaats van een klant.</w:t>
+            </w:r>
+          </w:p>
+        </w:tc>
+      </w:tr>
+      <w:tr>
+        <w:tc>
+          <w:tcPr>
+            <w:cnfStyle w:val="001000000000" w:firstRow="0" w:lastRow="0" w:firstColumn="1" w:lastColumn="0" w:oddVBand="0" w:evenVBand="0" w:oddHBand="0" w:evenHBand="0" w:firstRowFirstColumn="0" w:firstRowLastColumn="0" w:lastRowFirstColumn="0" w:lastRowLastColumn="0"/>
+            <w:tcW w:w="1959" w:type="dxa"/>
+          </w:tcPr>
+          <w:p>
+            <w:r>
+              <w:t>Partner</w:t>
+            </w:r>
+          </w:p>
+        </w:tc>
+        <w:tc>
+          <w:tcPr>
+            <w:tcW w:w="1143" w:type="dxa"/>
+          </w:tcPr>
+          <w:p>
+            <w:pPr>
+              <w:cnfStyle w:val="000000000000" w:firstRow="0" w:lastRow="0" w:firstColumn="0" w:lastColumn="0" w:oddVBand="0" w:evenVBand="0" w:oddHBand="0" w:evenHBand="0" w:firstRowFirstColumn="0" w:firstRowLastColumn="0" w:lastRowFirstColumn="0" w:lastRowLastColumn="0"/>
+            </w:pPr>
+            <w:proofErr w:type="spellStart"/>
+            <w:r>
+              <w:t>Boolean</w:t>
+            </w:r>
+            <w:proofErr w:type="spellEnd"/>
+          </w:p>
+        </w:tc>
+        <w:tc>
+          <w:tcPr>
+            <w:tcW w:w="2404" w:type="dxa"/>
+          </w:tcPr>
+          <w:p>
+            <w:pPr>
+              <w:cnfStyle w:val="000000000000" w:firstRow="0" w:lastRow="0" w:firstColumn="0" w:lastColumn="0" w:oddVBand="0" w:evenVBand="0" w:oddHBand="0" w:evenHBand="0" w:firstRowFirstColumn="0" w:firstRowLastColumn="0" w:lastRowFirstColumn="0" w:lastRowLastColumn="0"/>
+            </w:pPr>
+            <w:r>
+              <w:t>0..1</w:t>
+            </w:r>
+          </w:p>
+        </w:tc>
+        <w:tc>
+          <w:tcPr>
+            <w:tcW w:w="1077" w:type="dxa"/>
+          </w:tcPr>
+          <w:p>
+            <w:pPr>
+              <w:cnfStyle w:val="000000000000" w:firstRow="0" w:lastRow="0" w:firstColumn="0" w:lastColumn="0" w:oddVBand="0" w:evenVBand="0" w:oddHBand="0" w:evenHBand="0" w:firstRowFirstColumn="0" w:firstRowLastColumn="0" w:lastRowFirstColumn="0" w:lastRowLastColumn="0"/>
+            </w:pPr>
+            <w:r>
               <w:t>Ja</w:t>
             </w:r>
           </w:p>
@@ -7026,157 +7093,20 @@
           </w:tcPr>
           <w:p>
             <w:pPr>
-              <w:cnfStyle w:val="000000100000" w:firstRow="0" w:lastRow="0" w:firstColumn="0" w:lastColumn="0" w:oddVBand="0" w:evenVBand="0" w:oddHBand="1" w:evenHBand="0" w:firstRowFirstColumn="0" w:firstRowLastColumn="0" w:lastRowFirstColumn="0" w:lastRowLastColumn="0"/>
-            </w:pPr>
-            <w:r>
-              <w:t>Woonplaats van een klant.</w:t>
-            </w:r>
-          </w:p>
-        </w:tc>
-      </w:tr>
-      <w:tr>
-        <w:tc>
-          <w:tcPr>
-            <w:cnfStyle w:val="001000000000" w:firstRow="0" w:lastRow="0" w:firstColumn="1" w:lastColumn="0" w:oddVBand="0" w:evenVBand="0" w:oddHBand="0" w:evenHBand="0" w:firstRowFirstColumn="0" w:firstRowLastColumn="0" w:lastRowFirstColumn="0" w:lastRowLastColumn="0"/>
-            <w:tcW w:w="1959" w:type="dxa"/>
-          </w:tcPr>
-          <w:p>
-            <w:r>
-              <w:t>Partner</w:t>
-            </w:r>
-          </w:p>
-        </w:tc>
-        <w:tc>
-          <w:tcPr>
-            <w:tcW w:w="1143" w:type="dxa"/>
-          </w:tcPr>
-          <w:p>
-            <w:pPr>
               <w:cnfStyle w:val="000000000000" w:firstRow="0" w:lastRow="0" w:firstColumn="0" w:lastColumn="0" w:oddVBand="0" w:evenVBand="0" w:oddHBand="0" w:evenHBand="0" w:firstRowFirstColumn="0" w:firstRowLastColumn="0" w:lastRowFirstColumn="0" w:lastRowLastColumn="0"/>
             </w:pPr>
-            <w:proofErr w:type="spellStart"/>
-            <w:r>
-              <w:t>Boolean</w:t>
-            </w:r>
-            <w:proofErr w:type="spellEnd"/>
-          </w:p>
-        </w:tc>
-        <w:tc>
-          <w:tcPr>
-            <w:tcW w:w="2404" w:type="dxa"/>
-          </w:tcPr>
-          <w:p>
-            <w:pPr>
-              <w:cnfStyle w:val="000000000000" w:firstRow="0" w:lastRow="0" w:firstColumn="0" w:lastColumn="0" w:oddVBand="0" w:evenVBand="0" w:oddHBand="0" w:evenHBand="0" w:firstRowFirstColumn="0" w:firstRowLastColumn="0" w:lastRowFirstColumn="0" w:lastRowLastColumn="0"/>
-            </w:pPr>
-            <w:r>
-              <w:t>0..1</w:t>
-            </w:r>
-          </w:p>
-        </w:tc>
-        <w:tc>
-          <w:tcPr>
-            <w:tcW w:w="1077" w:type="dxa"/>
-          </w:tcPr>
-          <w:p>
-            <w:pPr>
-              <w:cnfStyle w:val="000000000000" w:firstRow="0" w:lastRow="0" w:firstColumn="0" w:lastColumn="0" w:oddVBand="0" w:evenVBand="0" w:oddHBand="0" w:evenHBand="0" w:firstRowFirstColumn="0" w:firstRowLastColumn="0" w:lastRowFirstColumn="0" w:lastRowLastColumn="0"/>
-            </w:pPr>
-            <w:r>
-              <w:t>Ja</w:t>
-            </w:r>
-          </w:p>
-        </w:tc>
-        <w:tc>
-          <w:tcPr>
-            <w:tcW w:w="2477" w:type="dxa"/>
-          </w:tcPr>
-          <w:p>
-            <w:pPr>
-              <w:cnfStyle w:val="000000000000" w:firstRow="0" w:lastRow="0" w:firstColumn="0" w:lastColumn="0" w:oddVBand="0" w:evenVBand="0" w:oddHBand="0" w:evenHBand="0" w:firstRowFirstColumn="0" w:firstRowLastColumn="0" w:lastRowFirstColumn="0" w:lastRowLastColumn="0"/>
-            </w:pPr>
             <w:r>
               <w:t>Verifieerd of een klant een partner is.</w:t>
             </w:r>
           </w:p>
         </w:tc>
       </w:tr>
-      <w:tr>
-        <w:trPr>
-          <w:cnfStyle w:val="000000100000" w:firstRow="0" w:lastRow="0" w:firstColumn="0" w:lastColumn="0" w:oddVBand="0" w:evenVBand="0" w:oddHBand="1" w:evenHBand="0" w:firstRowFirstColumn="0" w:firstRowLastColumn="0" w:lastRowFirstColumn="0" w:lastRowLastColumn="0"/>
-        </w:trPr>
-        <w:tc>
-          <w:tcPr>
-            <w:cnfStyle w:val="001000000000" w:firstRow="0" w:lastRow="0" w:firstColumn="1" w:lastColumn="0" w:oddVBand="0" w:evenVBand="0" w:oddHBand="0" w:evenHBand="0" w:firstRowFirstColumn="0" w:firstRowLastColumn="0" w:lastRowFirstColumn="0" w:lastRowLastColumn="0"/>
-            <w:tcW w:w="1959" w:type="dxa"/>
-          </w:tcPr>
-          <w:p>
-            <w:proofErr w:type="spellStart"/>
-            <w:r>
-              <w:t>Contactpersoon_Id</w:t>
-            </w:r>
-            <w:proofErr w:type="spellEnd"/>
-          </w:p>
-        </w:tc>
-        <w:tc>
-          <w:tcPr>
-            <w:tcW w:w="1143" w:type="dxa"/>
-          </w:tcPr>
-          <w:p>
-            <w:pPr>
-              <w:cnfStyle w:val="000000100000" w:firstRow="0" w:lastRow="0" w:firstColumn="0" w:lastColumn="0" w:oddVBand="0" w:evenVBand="0" w:oddHBand="1" w:evenHBand="0" w:firstRowFirstColumn="0" w:firstRowLastColumn="0" w:lastRowFirstColumn="0" w:lastRowLastColumn="0"/>
-            </w:pPr>
-            <w:r>
-              <w:t>Geheel getal</w:t>
-            </w:r>
-          </w:p>
-        </w:tc>
-        <w:tc>
-          <w:tcPr>
-            <w:tcW w:w="2404" w:type="dxa"/>
-          </w:tcPr>
-          <w:p>
-            <w:pPr>
-              <w:cnfStyle w:val="000000100000" w:firstRow="0" w:lastRow="0" w:firstColumn="0" w:lastColumn="0" w:oddVBand="0" w:evenVBand="0" w:oddHBand="1" w:evenHBand="0" w:firstRowFirstColumn="0" w:firstRowLastColumn="0" w:lastRowFirstColumn="0" w:lastRowLastColumn="0"/>
-            </w:pPr>
-            <w:r>
-              <w:t>0..2147483647</w:t>
-            </w:r>
-          </w:p>
-        </w:tc>
-        <w:tc>
-          <w:tcPr>
-            <w:tcW w:w="1077" w:type="dxa"/>
-          </w:tcPr>
-          <w:p>
-            <w:pPr>
-              <w:cnfStyle w:val="000000100000" w:firstRow="0" w:lastRow="0" w:firstColumn="0" w:lastColumn="0" w:oddVBand="0" w:evenVBand="0" w:oddHBand="1" w:evenHBand="0" w:firstRowFirstColumn="0" w:firstRowLastColumn="0" w:lastRowFirstColumn="0" w:lastRowLastColumn="0"/>
-            </w:pPr>
-            <w:r>
-              <w:t>Ja</w:t>
-            </w:r>
-          </w:p>
-        </w:tc>
-        <w:tc>
-          <w:tcPr>
-            <w:tcW w:w="2477" w:type="dxa"/>
-          </w:tcPr>
-          <w:p>
-            <w:pPr>
-              <w:cnfStyle w:val="000000100000" w:firstRow="0" w:lastRow="0" w:firstColumn="0" w:lastColumn="0" w:oddVBand="0" w:evenVBand="0" w:oddHBand="1" w:evenHBand="0" w:firstRowFirstColumn="0" w:firstRowLastColumn="0" w:lastRowFirstColumn="0" w:lastRowLastColumn="0"/>
-            </w:pPr>
-            <w:proofErr w:type="spellStart"/>
-            <w:r>
-              <w:t>Id</w:t>
-            </w:r>
-            <w:proofErr w:type="spellEnd"/>
-            <w:r>
-              <w:t xml:space="preserve"> van een Contactpersoon.</w:t>
-            </w:r>
-          </w:p>
-        </w:tc>
-      </w:tr>
     </w:tbl>
+    <w:p>
+      <w:pPr>
+        <w:pStyle w:val="Kop2"/>
+      </w:pPr>
+    </w:p>
     <w:p>
       <w:pPr>
         <w:pStyle w:val="Kop2"/>
@@ -7184,16 +7114,395 @@
           <w:lang w:val="en-US"/>
         </w:rPr>
       </w:pPr>
-      <w:r>
-        <w:br/>
-      </w:r>
-      <w:bookmarkStart w:id="18" w:name="_Toc513557700"/>
-      <w:bookmarkStart w:id="19" w:name="_Toc513558105"/>
+      <w:bookmarkStart w:id="15" w:name="_Toc514872224"/>
       <w:proofErr w:type="spellStart"/>
       <w:r>
         <w:rPr>
           <w:lang w:val="en-US"/>
         </w:rPr>
+        <w:t>Tbl</w:t>
+      </w:r>
+      <w:proofErr w:type="spellEnd"/>
+      <w:r>
+        <w:rPr>
+          <w:lang w:val="en-US"/>
+        </w:rPr>
+        <w:t>_</w:t>
+      </w:r>
+      <w:r>
+        <w:rPr>
+          <w:lang w:val="en-US"/>
+        </w:rPr>
+        <w:t xml:space="preserve"> </w:t>
+      </w:r>
+      <w:proofErr w:type="spellStart"/>
+      <w:r>
+        <w:rPr>
+          <w:lang w:val="en-US"/>
+        </w:rPr>
+        <w:t>Customers_Contactpersons</w:t>
+      </w:r>
+      <w:bookmarkEnd w:id="15"/>
+      <w:proofErr w:type="spellEnd"/>
+    </w:p>
+    <w:tbl>
+      <w:tblPr>
+        <w:tblStyle w:val="Rastertabel4-Accent5"/>
+        <w:tblW w:w="0" w:type="auto"/>
+        <w:tblLook w:val="04A0" w:firstRow="1" w:lastRow="0" w:firstColumn="1" w:lastColumn="0" w:noHBand="0" w:noVBand="1"/>
+      </w:tblPr>
+      <w:tblGrid>
+        <w:gridCol w:w="2545"/>
+        <w:gridCol w:w="1051"/>
+        <w:gridCol w:w="2163"/>
+        <w:gridCol w:w="1068"/>
+        <w:gridCol w:w="2233"/>
+      </w:tblGrid>
+      <w:tr>
+        <w:trPr>
+          <w:cnfStyle w:val="100000000000" w:firstRow="1" w:lastRow="0" w:firstColumn="0" w:lastColumn="0" w:oddVBand="0" w:evenVBand="0" w:oddHBand="0" w:evenHBand="0" w:firstRowFirstColumn="0" w:firstRowLastColumn="0" w:lastRowFirstColumn="0" w:lastRowLastColumn="0"/>
+        </w:trPr>
+        <w:tc>
+          <w:tcPr>
+            <w:cnfStyle w:val="001000000000" w:firstRow="0" w:lastRow="0" w:firstColumn="1" w:lastColumn="0" w:oddVBand="0" w:evenVBand="0" w:oddHBand="0" w:evenHBand="0" w:firstRowFirstColumn="0" w:firstRowLastColumn="0" w:lastRowFirstColumn="0" w:lastRowLastColumn="0"/>
+            <w:tcW w:w="1959" w:type="dxa"/>
+          </w:tcPr>
+          <w:p>
+            <w:r>
+              <w:t>Gegeven</w:t>
+            </w:r>
+          </w:p>
+        </w:tc>
+        <w:tc>
+          <w:tcPr>
+            <w:tcW w:w="1143" w:type="dxa"/>
+          </w:tcPr>
+          <w:p>
+            <w:pPr>
+              <w:cnfStyle w:val="100000000000" w:firstRow="1" w:lastRow="0" w:firstColumn="0" w:lastColumn="0" w:oddVBand="0" w:evenVBand="0" w:oddHBand="0" w:evenHBand="0" w:firstRowFirstColumn="0" w:firstRowLastColumn="0" w:lastRowFirstColumn="0" w:lastRowLastColumn="0"/>
+            </w:pPr>
+            <w:r>
+              <w:t>Type</w:t>
+            </w:r>
+          </w:p>
+        </w:tc>
+        <w:tc>
+          <w:tcPr>
+            <w:tcW w:w="2404" w:type="dxa"/>
+          </w:tcPr>
+          <w:p>
+            <w:pPr>
+              <w:cnfStyle w:val="100000000000" w:firstRow="1" w:lastRow="0" w:firstColumn="0" w:lastColumn="0" w:oddVBand="0" w:evenVBand="0" w:oddHBand="0" w:evenHBand="0" w:firstRowFirstColumn="0" w:firstRowLastColumn="0" w:lastRowFirstColumn="0" w:lastRowLastColumn="0"/>
+            </w:pPr>
+            <w:r>
+              <w:t>Waardenbereik</w:t>
+            </w:r>
+          </w:p>
+        </w:tc>
+        <w:tc>
+          <w:tcPr>
+            <w:tcW w:w="1077" w:type="dxa"/>
+          </w:tcPr>
+          <w:p>
+            <w:pPr>
+              <w:cnfStyle w:val="100000000000" w:firstRow="1" w:lastRow="0" w:firstColumn="0" w:lastColumn="0" w:oddVBand="0" w:evenVBand="0" w:oddHBand="0" w:evenHBand="0" w:firstRowFirstColumn="0" w:firstRowLastColumn="0" w:lastRowFirstColumn="0" w:lastRowLastColumn="0"/>
+            </w:pPr>
+            <w:r>
+              <w:t>Verplicht</w:t>
+            </w:r>
+          </w:p>
+        </w:tc>
+        <w:tc>
+          <w:tcPr>
+            <w:tcW w:w="2477" w:type="dxa"/>
+          </w:tcPr>
+          <w:p>
+            <w:pPr>
+              <w:cnfStyle w:val="100000000000" w:firstRow="1" w:lastRow="0" w:firstColumn="0" w:lastColumn="0" w:oddVBand="0" w:evenVBand="0" w:oddHBand="0" w:evenHBand="0" w:firstRowFirstColumn="0" w:firstRowLastColumn="0" w:lastRowFirstColumn="0" w:lastRowLastColumn="0"/>
+            </w:pPr>
+            <w:r>
+              <w:t>Omschrijving</w:t>
+            </w:r>
+          </w:p>
+        </w:tc>
+      </w:tr>
+      <w:tr>
+        <w:trPr>
+          <w:cnfStyle w:val="000000100000" w:firstRow="0" w:lastRow="0" w:firstColumn="0" w:lastColumn="0" w:oddVBand="0" w:evenVBand="0" w:oddHBand="1" w:evenHBand="0" w:firstRowFirstColumn="0" w:firstRowLastColumn="0" w:lastRowFirstColumn="0" w:lastRowLastColumn="0"/>
+        </w:trPr>
+        <w:tc>
+          <w:tcPr>
+            <w:cnfStyle w:val="001000000000" w:firstRow="0" w:lastRow="0" w:firstColumn="1" w:lastColumn="0" w:oddVBand="0" w:evenVBand="0" w:oddHBand="0" w:evenHBand="0" w:firstRowFirstColumn="0" w:firstRowLastColumn="0" w:lastRowFirstColumn="0" w:lastRowLastColumn="0"/>
+            <w:tcW w:w="1959" w:type="dxa"/>
+          </w:tcPr>
+          <w:p>
+            <w:proofErr w:type="spellStart"/>
+            <w:r>
+              <w:t>Klant_Contactpersoon_Id</w:t>
+            </w:r>
+            <w:proofErr w:type="spellEnd"/>
+          </w:p>
+        </w:tc>
+        <w:tc>
+          <w:tcPr>
+            <w:tcW w:w="1143" w:type="dxa"/>
+          </w:tcPr>
+          <w:p>
+            <w:pPr>
+              <w:cnfStyle w:val="000000100000" w:firstRow="0" w:lastRow="0" w:firstColumn="0" w:lastColumn="0" w:oddVBand="0" w:evenVBand="0" w:oddHBand="1" w:evenHBand="0" w:firstRowFirstColumn="0" w:firstRowLastColumn="0" w:lastRowFirstColumn="0" w:lastRowLastColumn="0"/>
+            </w:pPr>
+            <w:r>
+              <w:t>Geheel getal</w:t>
+            </w:r>
+          </w:p>
+        </w:tc>
+        <w:tc>
+          <w:tcPr>
+            <w:tcW w:w="2404" w:type="dxa"/>
+          </w:tcPr>
+          <w:p>
+            <w:pPr>
+              <w:cnfStyle w:val="000000100000" w:firstRow="0" w:lastRow="0" w:firstColumn="0" w:lastColumn="0" w:oddVBand="0" w:evenVBand="0" w:oddHBand="1" w:evenHBand="0" w:firstRowFirstColumn="0" w:firstRowLastColumn="0" w:lastRowFirstColumn="0" w:lastRowLastColumn="0"/>
+            </w:pPr>
+            <w:r>
+              <w:t>0..2147483647</w:t>
+            </w:r>
+          </w:p>
+        </w:tc>
+        <w:tc>
+          <w:tcPr>
+            <w:tcW w:w="1077" w:type="dxa"/>
+          </w:tcPr>
+          <w:p>
+            <w:pPr>
+              <w:cnfStyle w:val="000000100000" w:firstRow="0" w:lastRow="0" w:firstColumn="0" w:lastColumn="0" w:oddVBand="0" w:evenVBand="0" w:oddHBand="1" w:evenHBand="0" w:firstRowFirstColumn="0" w:firstRowLastColumn="0" w:lastRowFirstColumn="0" w:lastRowLastColumn="0"/>
+            </w:pPr>
+            <w:r>
+              <w:t>Ja</w:t>
+            </w:r>
+          </w:p>
+        </w:tc>
+        <w:tc>
+          <w:tcPr>
+            <w:tcW w:w="2477" w:type="dxa"/>
+          </w:tcPr>
+          <w:p>
+            <w:pPr>
+              <w:cnfStyle w:val="000000100000" w:firstRow="0" w:lastRow="0" w:firstColumn="0" w:lastColumn="0" w:oddVBand="0" w:evenVBand="0" w:oddHBand="1" w:evenHBand="0" w:firstRowFirstColumn="0" w:firstRowLastColumn="0" w:lastRowFirstColumn="0" w:lastRowLastColumn="0"/>
+            </w:pPr>
+            <w:proofErr w:type="spellStart"/>
+            <w:r>
+              <w:t>Id</w:t>
+            </w:r>
+            <w:proofErr w:type="spellEnd"/>
+            <w:r>
+              <w:t xml:space="preserve"> van de kolom.</w:t>
+            </w:r>
+          </w:p>
+        </w:tc>
+      </w:tr>
+      <w:tr>
+        <w:tc>
+          <w:tcPr>
+            <w:cnfStyle w:val="001000000000" w:firstRow="0" w:lastRow="0" w:firstColumn="1" w:lastColumn="0" w:oddVBand="0" w:evenVBand="0" w:oddHBand="0" w:evenHBand="0" w:firstRowFirstColumn="0" w:firstRowLastColumn="0" w:lastRowFirstColumn="0" w:lastRowLastColumn="0"/>
+            <w:tcW w:w="1959" w:type="dxa"/>
+          </w:tcPr>
+          <w:p>
+            <w:proofErr w:type="spellStart"/>
+            <w:r>
+              <w:t>Klant_Id</w:t>
+            </w:r>
+            <w:proofErr w:type="spellEnd"/>
+          </w:p>
+        </w:tc>
+        <w:tc>
+          <w:tcPr>
+            <w:tcW w:w="1143" w:type="dxa"/>
+          </w:tcPr>
+          <w:p>
+            <w:pPr>
+              <w:cnfStyle w:val="000000000000" w:firstRow="0" w:lastRow="0" w:firstColumn="0" w:lastColumn="0" w:oddVBand="0" w:evenVBand="0" w:oddHBand="0" w:evenHBand="0" w:firstRowFirstColumn="0" w:firstRowLastColumn="0" w:lastRowFirstColumn="0" w:lastRowLastColumn="0"/>
+            </w:pPr>
+            <w:r>
+              <w:t>Geheel getal</w:t>
+            </w:r>
+          </w:p>
+        </w:tc>
+        <w:tc>
+          <w:tcPr>
+            <w:tcW w:w="2404" w:type="dxa"/>
+          </w:tcPr>
+          <w:p>
+            <w:pPr>
+              <w:cnfStyle w:val="000000000000" w:firstRow="0" w:lastRow="0" w:firstColumn="0" w:lastColumn="0" w:oddVBand="0" w:evenVBand="0" w:oddHBand="0" w:evenHBand="0" w:firstRowFirstColumn="0" w:firstRowLastColumn="0" w:lastRowFirstColumn="0" w:lastRowLastColumn="0"/>
+            </w:pPr>
+            <w:r>
+              <w:t>0..2147483647</w:t>
+            </w:r>
+          </w:p>
+        </w:tc>
+        <w:tc>
+          <w:tcPr>
+            <w:tcW w:w="1077" w:type="dxa"/>
+          </w:tcPr>
+          <w:p>
+            <w:pPr>
+              <w:cnfStyle w:val="000000000000" w:firstRow="0" w:lastRow="0" w:firstColumn="0" w:lastColumn="0" w:oddVBand="0" w:evenVBand="0" w:oddHBand="0" w:evenHBand="0" w:firstRowFirstColumn="0" w:firstRowLastColumn="0" w:lastRowFirstColumn="0" w:lastRowLastColumn="0"/>
+            </w:pPr>
+            <w:r>
+              <w:t>Ja</w:t>
+            </w:r>
+          </w:p>
+        </w:tc>
+        <w:tc>
+          <w:tcPr>
+            <w:tcW w:w="2477" w:type="dxa"/>
+          </w:tcPr>
+          <w:p>
+            <w:pPr>
+              <w:cnfStyle w:val="000000000000" w:firstRow="0" w:lastRow="0" w:firstColumn="0" w:lastColumn="0" w:oddVBand="0" w:evenVBand="0" w:oddHBand="0" w:evenHBand="0" w:firstRowFirstColumn="0" w:firstRowLastColumn="0" w:lastRowFirstColumn="0" w:lastRowLastColumn="0"/>
+            </w:pPr>
+            <w:proofErr w:type="spellStart"/>
+            <w:r>
+              <w:t>Id</w:t>
+            </w:r>
+            <w:proofErr w:type="spellEnd"/>
+            <w:r>
+              <w:t xml:space="preserve"> van een Klant.</w:t>
+            </w:r>
+          </w:p>
+        </w:tc>
+      </w:tr>
+      <w:tr>
+        <w:trPr>
+          <w:cnfStyle w:val="000000100000" w:firstRow="0" w:lastRow="0" w:firstColumn="0" w:lastColumn="0" w:oddVBand="0" w:evenVBand="0" w:oddHBand="1" w:evenHBand="0" w:firstRowFirstColumn="0" w:firstRowLastColumn="0" w:lastRowFirstColumn="0" w:lastRowLastColumn="0"/>
+        </w:trPr>
+        <w:tc>
+          <w:tcPr>
+            <w:cnfStyle w:val="001000000000" w:firstRow="0" w:lastRow="0" w:firstColumn="1" w:lastColumn="0" w:oddVBand="0" w:evenVBand="0" w:oddHBand="0" w:evenHBand="0" w:firstRowFirstColumn="0" w:firstRowLastColumn="0" w:lastRowFirstColumn="0" w:lastRowLastColumn="0"/>
+            <w:tcW w:w="1959" w:type="dxa"/>
+          </w:tcPr>
+          <w:p>
+            <w:proofErr w:type="spellStart"/>
+            <w:r>
+              <w:t>Contactpersoon_Id</w:t>
+            </w:r>
+            <w:proofErr w:type="spellEnd"/>
+          </w:p>
+        </w:tc>
+        <w:tc>
+          <w:tcPr>
+            <w:tcW w:w="1143" w:type="dxa"/>
+          </w:tcPr>
+          <w:p>
+            <w:pPr>
+              <w:cnfStyle w:val="000000100000" w:firstRow="0" w:lastRow="0" w:firstColumn="0" w:lastColumn="0" w:oddVBand="0" w:evenVBand="0" w:oddHBand="1" w:evenHBand="0" w:firstRowFirstColumn="0" w:firstRowLastColumn="0" w:lastRowFirstColumn="0" w:lastRowLastColumn="0"/>
+            </w:pPr>
+            <w:r>
+              <w:t>Geheel getal</w:t>
+            </w:r>
+          </w:p>
+        </w:tc>
+        <w:tc>
+          <w:tcPr>
+            <w:tcW w:w="2404" w:type="dxa"/>
+          </w:tcPr>
+          <w:p>
+            <w:pPr>
+              <w:cnfStyle w:val="000000100000" w:firstRow="0" w:lastRow="0" w:firstColumn="0" w:lastColumn="0" w:oddVBand="0" w:evenVBand="0" w:oddHBand="1" w:evenHBand="0" w:firstRowFirstColumn="0" w:firstRowLastColumn="0" w:lastRowFirstColumn="0" w:lastRowLastColumn="0"/>
+            </w:pPr>
+            <w:r>
+              <w:t>0..2147483647</w:t>
+            </w:r>
+          </w:p>
+        </w:tc>
+        <w:tc>
+          <w:tcPr>
+            <w:tcW w:w="1077" w:type="dxa"/>
+          </w:tcPr>
+          <w:p>
+            <w:pPr>
+              <w:cnfStyle w:val="000000100000" w:firstRow="0" w:lastRow="0" w:firstColumn="0" w:lastColumn="0" w:oddVBand="0" w:evenVBand="0" w:oddHBand="1" w:evenHBand="0" w:firstRowFirstColumn="0" w:firstRowLastColumn="0" w:lastRowFirstColumn="0" w:lastRowLastColumn="0"/>
+            </w:pPr>
+            <w:r>
+              <w:t>Ja</w:t>
+            </w:r>
+          </w:p>
+        </w:tc>
+        <w:tc>
+          <w:tcPr>
+            <w:tcW w:w="2477" w:type="dxa"/>
+          </w:tcPr>
+          <w:p>
+            <w:pPr>
+              <w:cnfStyle w:val="000000100000" w:firstRow="0" w:lastRow="0" w:firstColumn="0" w:lastColumn="0" w:oddVBand="0" w:evenVBand="0" w:oddHBand="1" w:evenHBand="0" w:firstRowFirstColumn="0" w:firstRowLastColumn="0" w:lastRowFirstColumn="0" w:lastRowLastColumn="0"/>
+            </w:pPr>
+            <w:proofErr w:type="spellStart"/>
+            <w:r>
+              <w:t>Id</w:t>
+            </w:r>
+            <w:proofErr w:type="spellEnd"/>
+            <w:r>
+              <w:t xml:space="preserve"> van een Contactpersoon.</w:t>
+            </w:r>
+          </w:p>
+        </w:tc>
+      </w:tr>
+    </w:tbl>
+    <w:p>
+      <w:pPr>
+        <w:rPr>
+          <w:rFonts w:asciiTheme="majorHAnsi" w:eastAsiaTheme="majorEastAsia" w:hAnsiTheme="majorHAnsi" w:cstheme="majorBidi"/>
+          <w:color w:val="2E74B5" w:themeColor="accent1" w:themeShade="BF"/>
+          <w:sz w:val="26"/>
+          <w:szCs w:val="26"/>
+        </w:rPr>
+      </w:pPr>
+    </w:p>
+    <w:p>
+      <w:pPr>
+        <w:rPr>
+          <w:rFonts w:asciiTheme="majorHAnsi" w:eastAsiaTheme="majorEastAsia" w:hAnsiTheme="majorHAnsi" w:cstheme="majorBidi"/>
+          <w:color w:val="2E74B5" w:themeColor="accent1" w:themeShade="BF"/>
+          <w:sz w:val="26"/>
+          <w:szCs w:val="26"/>
+        </w:rPr>
+      </w:pPr>
+    </w:p>
+    <w:p>
+      <w:pPr>
+        <w:rPr>
+          <w:rFonts w:asciiTheme="majorHAnsi" w:eastAsiaTheme="majorEastAsia" w:hAnsiTheme="majorHAnsi" w:cstheme="majorBidi"/>
+          <w:color w:val="2E74B5" w:themeColor="accent1" w:themeShade="BF"/>
+          <w:sz w:val="26"/>
+          <w:szCs w:val="26"/>
+        </w:rPr>
+      </w:pPr>
+    </w:p>
+    <w:p>
+      <w:pPr>
+        <w:rPr>
+          <w:rFonts w:asciiTheme="majorHAnsi" w:eastAsiaTheme="majorEastAsia" w:hAnsiTheme="majorHAnsi" w:cstheme="majorBidi"/>
+          <w:color w:val="2E74B5" w:themeColor="accent1" w:themeShade="BF"/>
+          <w:sz w:val="26"/>
+          <w:szCs w:val="26"/>
+        </w:rPr>
+      </w:pPr>
+    </w:p>
+    <w:p>
+      <w:pPr>
+        <w:pStyle w:val="Kop2"/>
+        <w:rPr>
+          <w:lang w:val="en-US"/>
+        </w:rPr>
+      </w:pPr>
+      <w:bookmarkStart w:id="16" w:name="_Toc514872225"/>
+      <w:proofErr w:type="spellStart"/>
+      <w:r>
+        <w:rPr>
+          <w:lang w:val="en-US"/>
+        </w:rPr>
+        <w:lastRenderedPageBreak/>
         <w:t>Tb</w:t>
       </w:r>
       <w:r>
@@ -7202,8 +7511,7 @@
         </w:rPr>
         <w:t>l_Contactperson</w:t>
       </w:r>
-      <w:bookmarkEnd w:id="18"/>
-      <w:bookmarkEnd w:id="19"/>
+      <w:bookmarkEnd w:id="16"/>
       <w:proofErr w:type="spellEnd"/>
     </w:p>
     <w:tbl>
@@ -7396,7 +7704,7 @@
               <w:cnfStyle w:val="000000000000" w:firstRow="0" w:lastRow="0" w:firstColumn="0" w:lastColumn="0" w:oddVBand="0" w:evenVBand="0" w:oddHBand="0" w:evenHBand="0" w:firstRowFirstColumn="0" w:firstRowLastColumn="0" w:lastRowFirstColumn="0" w:lastRowLastColumn="0"/>
             </w:pPr>
             <w:r>
-              <w:t xml:space="preserve">0..50 - </w:t>
+              <w:t xml:space="preserve">0..255 - </w:t>
             </w:r>
             <w:proofErr w:type="spellStart"/>
             <w:r>
@@ -7477,7 +7785,7 @@
               <w:cnfStyle w:val="000000100000" w:firstRow="0" w:lastRow="0" w:firstColumn="0" w:lastColumn="0" w:oddVBand="0" w:evenVBand="0" w:oddHBand="1" w:evenHBand="0" w:firstRowFirstColumn="0" w:firstRowLastColumn="0" w:lastRowFirstColumn="0" w:lastRowLastColumn="0"/>
             </w:pPr>
             <w:r>
-              <w:t xml:space="preserve">0..50 - </w:t>
+              <w:t xml:space="preserve">0..255 - </w:t>
             </w:r>
             <w:proofErr w:type="spellStart"/>
             <w:r>
@@ -7657,8 +7965,6 @@
         </w:tc>
       </w:tr>
     </w:tbl>
-    <w:p/>
-    <w:p/>
     <w:p/>
     <w:p>
       <w:pPr>
@@ -7667,18 +7973,15 @@
           <w:lang w:val="en-US"/>
         </w:rPr>
       </w:pPr>
-      <w:bookmarkStart w:id="20" w:name="_Toc513557701"/>
-      <w:bookmarkStart w:id="21" w:name="_Toc513558106"/>
+      <w:bookmarkStart w:id="17" w:name="_Toc514872226"/>
       <w:proofErr w:type="spellStart"/>
       <w:r>
         <w:rPr>
           <w:lang w:val="en-US"/>
         </w:rPr>
-        <w:lastRenderedPageBreak/>
         <w:t>Tbl_Reports</w:t>
       </w:r>
-      <w:bookmarkEnd w:id="20"/>
-      <w:bookmarkEnd w:id="21"/>
+      <w:bookmarkEnd w:id="17"/>
       <w:proofErr w:type="spellEnd"/>
     </w:p>
     <w:tbl>
@@ -7914,8 +8217,351 @@
             <w:tcW w:w="1812" w:type="dxa"/>
           </w:tcPr>
           <w:p>
+            <w:r>
+              <w:t>Datum</w:t>
+            </w:r>
+          </w:p>
+        </w:tc>
+        <w:tc>
+          <w:tcPr>
+            <w:tcW w:w="1160" w:type="dxa"/>
+          </w:tcPr>
+          <w:p>
+            <w:pPr>
+              <w:cnfStyle w:val="000000100000" w:firstRow="0" w:lastRow="0" w:firstColumn="0" w:lastColumn="0" w:oddVBand="0" w:evenVBand="0" w:oddHBand="1" w:evenHBand="0" w:firstRowFirstColumn="0" w:firstRowLastColumn="0" w:lastRowFirstColumn="0" w:lastRowLastColumn="0"/>
+            </w:pPr>
+            <w:r>
+              <w:t>Date</w:t>
+            </w:r>
+          </w:p>
+        </w:tc>
+        <w:tc>
+          <w:tcPr>
+            <w:tcW w:w="2464" w:type="dxa"/>
+          </w:tcPr>
+          <w:p>
+            <w:pPr>
+              <w:cnfStyle w:val="000000100000" w:firstRow="0" w:lastRow="0" w:firstColumn="0" w:lastColumn="0" w:oddVBand="0" w:evenVBand="0" w:oddHBand="1" w:evenHBand="0" w:firstRowFirstColumn="0" w:firstRowLastColumn="0" w:lastRowFirstColumn="0" w:lastRowLastColumn="0"/>
+            </w:pPr>
+            <w:r>
+              <w:t>00-00-0000..31-12-9999</w:t>
+            </w:r>
+          </w:p>
+        </w:tc>
+        <w:tc>
+          <w:tcPr>
+            <w:tcW w:w="1080" w:type="dxa"/>
+          </w:tcPr>
+          <w:p>
+            <w:pPr>
+              <w:cnfStyle w:val="000000100000" w:firstRow="0" w:lastRow="0" w:firstColumn="0" w:lastColumn="0" w:oddVBand="0" w:evenVBand="0" w:oddHBand="1" w:evenHBand="0" w:firstRowFirstColumn="0" w:firstRowLastColumn="0" w:lastRowFirstColumn="0" w:lastRowLastColumn="0"/>
+            </w:pPr>
+            <w:r>
+              <w:t>Ja</w:t>
+            </w:r>
+          </w:p>
+        </w:tc>
+        <w:tc>
+          <w:tcPr>
+            <w:tcW w:w="2544" w:type="dxa"/>
+          </w:tcPr>
+          <w:p>
+            <w:pPr>
+              <w:cnfStyle w:val="000000100000" w:firstRow="0" w:lastRow="0" w:firstColumn="0" w:lastColumn="0" w:oddVBand="0" w:evenVBand="0" w:oddHBand="1" w:evenHBand="0" w:firstRowFirstColumn="0" w:firstRowLastColumn="0" w:lastRowFirstColumn="0" w:lastRowLastColumn="0"/>
+            </w:pPr>
+            <w:r>
+              <w:t>Datum van een rapportage.</w:t>
+            </w:r>
+          </w:p>
+        </w:tc>
+      </w:tr>
+    </w:tbl>
+    <w:p>
+      <w:pPr>
+        <w:pStyle w:val="Kop2"/>
+        <w:rPr>
+          <w:lang w:val="en-US"/>
+        </w:rPr>
+      </w:pPr>
+    </w:p>
+    <w:p>
+      <w:pPr>
+        <w:pStyle w:val="Kop2"/>
+        <w:rPr>
+          <w:lang w:val="en-US"/>
+        </w:rPr>
+      </w:pPr>
+      <w:bookmarkStart w:id="18" w:name="_Toc514872227"/>
+      <w:proofErr w:type="spellStart"/>
+      <w:r>
+        <w:rPr>
+          <w:lang w:val="en-US"/>
+        </w:rPr>
+        <w:t>Tbl</w:t>
+      </w:r>
+      <w:proofErr w:type="spellEnd"/>
+      <w:r>
+        <w:rPr>
+          <w:lang w:val="en-US"/>
+        </w:rPr>
+        <w:t>_</w:t>
+      </w:r>
+      <w:r>
+        <w:rPr>
+          <w:lang w:val="en-US"/>
+        </w:rPr>
+        <w:t xml:space="preserve"> </w:t>
+      </w:r>
+      <w:proofErr w:type="spellStart"/>
+      <w:r>
+        <w:rPr>
+          <w:lang w:val="en-US"/>
+        </w:rPr>
+        <w:t>Reports_Tasks</w:t>
+      </w:r>
+      <w:bookmarkEnd w:id="18"/>
+      <w:proofErr w:type="spellEnd"/>
+    </w:p>
+    <w:tbl>
+      <w:tblPr>
+        <w:tblStyle w:val="Rastertabel4-Accent5"/>
+        <w:tblW w:w="0" w:type="auto"/>
+        <w:tblLook w:val="04A0" w:firstRow="1" w:lastRow="0" w:firstColumn="1" w:lastColumn="0" w:noHBand="0" w:noVBand="1"/>
+      </w:tblPr>
+      <w:tblGrid>
+        <w:gridCol w:w="2109"/>
+        <w:gridCol w:w="1122"/>
+        <w:gridCol w:w="2351"/>
+        <w:gridCol w:w="1075"/>
+        <w:gridCol w:w="2403"/>
+      </w:tblGrid>
+      <w:tr>
+        <w:trPr>
+          <w:cnfStyle w:val="100000000000" w:firstRow="1" w:lastRow="0" w:firstColumn="0" w:lastColumn="0" w:oddVBand="0" w:evenVBand="0" w:oddHBand="0" w:evenHBand="0" w:firstRowFirstColumn="0" w:firstRowLastColumn="0" w:lastRowFirstColumn="0" w:lastRowLastColumn="0"/>
+        </w:trPr>
+        <w:tc>
+          <w:tcPr>
+            <w:cnfStyle w:val="001000000000" w:firstRow="0" w:lastRow="0" w:firstColumn="1" w:lastColumn="0" w:oddVBand="0" w:evenVBand="0" w:oddHBand="0" w:evenHBand="0" w:firstRowFirstColumn="0" w:firstRowLastColumn="0" w:lastRowFirstColumn="0" w:lastRowLastColumn="0"/>
+            <w:tcW w:w="1959" w:type="dxa"/>
+          </w:tcPr>
+          <w:p>
+            <w:r>
+              <w:t>Gegeven</w:t>
+            </w:r>
+          </w:p>
+        </w:tc>
+        <w:tc>
+          <w:tcPr>
+            <w:tcW w:w="1143" w:type="dxa"/>
+          </w:tcPr>
+          <w:p>
+            <w:pPr>
+              <w:cnfStyle w:val="100000000000" w:firstRow="1" w:lastRow="0" w:firstColumn="0" w:lastColumn="0" w:oddVBand="0" w:evenVBand="0" w:oddHBand="0" w:evenHBand="0" w:firstRowFirstColumn="0" w:firstRowLastColumn="0" w:lastRowFirstColumn="0" w:lastRowLastColumn="0"/>
+            </w:pPr>
+            <w:r>
+              <w:t>Type</w:t>
+            </w:r>
+          </w:p>
+        </w:tc>
+        <w:tc>
+          <w:tcPr>
+            <w:tcW w:w="2404" w:type="dxa"/>
+          </w:tcPr>
+          <w:p>
+            <w:pPr>
+              <w:cnfStyle w:val="100000000000" w:firstRow="1" w:lastRow="0" w:firstColumn="0" w:lastColumn="0" w:oddVBand="0" w:evenVBand="0" w:oddHBand="0" w:evenHBand="0" w:firstRowFirstColumn="0" w:firstRowLastColumn="0" w:lastRowFirstColumn="0" w:lastRowLastColumn="0"/>
+            </w:pPr>
+            <w:r>
+              <w:t>Waardenbereik</w:t>
+            </w:r>
+          </w:p>
+        </w:tc>
+        <w:tc>
+          <w:tcPr>
+            <w:tcW w:w="1077" w:type="dxa"/>
+          </w:tcPr>
+          <w:p>
+            <w:pPr>
+              <w:cnfStyle w:val="100000000000" w:firstRow="1" w:lastRow="0" w:firstColumn="0" w:lastColumn="0" w:oddVBand="0" w:evenVBand="0" w:oddHBand="0" w:evenHBand="0" w:firstRowFirstColumn="0" w:firstRowLastColumn="0" w:lastRowFirstColumn="0" w:lastRowLastColumn="0"/>
+            </w:pPr>
+            <w:r>
+              <w:t>Verplicht</w:t>
+            </w:r>
+          </w:p>
+        </w:tc>
+        <w:tc>
+          <w:tcPr>
+            <w:tcW w:w="2477" w:type="dxa"/>
+          </w:tcPr>
+          <w:p>
+            <w:pPr>
+              <w:cnfStyle w:val="100000000000" w:firstRow="1" w:lastRow="0" w:firstColumn="0" w:lastColumn="0" w:oddVBand="0" w:evenVBand="0" w:oddHBand="0" w:evenHBand="0" w:firstRowFirstColumn="0" w:firstRowLastColumn="0" w:lastRowFirstColumn="0" w:lastRowLastColumn="0"/>
+            </w:pPr>
+            <w:r>
+              <w:t>Omschrijving</w:t>
+            </w:r>
+          </w:p>
+        </w:tc>
+      </w:tr>
+      <w:tr>
+        <w:trPr>
+          <w:cnfStyle w:val="000000100000" w:firstRow="0" w:lastRow="0" w:firstColumn="0" w:lastColumn="0" w:oddVBand="0" w:evenVBand="0" w:oddHBand="1" w:evenHBand="0" w:firstRowFirstColumn="0" w:firstRowLastColumn="0" w:lastRowFirstColumn="0" w:lastRowLastColumn="0"/>
+        </w:trPr>
+        <w:tc>
+          <w:tcPr>
+            <w:cnfStyle w:val="001000000000" w:firstRow="0" w:lastRow="0" w:firstColumn="1" w:lastColumn="0" w:oddVBand="0" w:evenVBand="0" w:oddHBand="0" w:evenHBand="0" w:firstRowFirstColumn="0" w:firstRowLastColumn="0" w:lastRowFirstColumn="0" w:lastRowLastColumn="0"/>
+            <w:tcW w:w="1959" w:type="dxa"/>
+          </w:tcPr>
+          <w:p>
             <w:proofErr w:type="spellStart"/>
             <w:r>
+              <w:t>Rapportage_Taak_Id</w:t>
+            </w:r>
+            <w:proofErr w:type="spellEnd"/>
+          </w:p>
+        </w:tc>
+        <w:tc>
+          <w:tcPr>
+            <w:tcW w:w="1143" w:type="dxa"/>
+          </w:tcPr>
+          <w:p>
+            <w:pPr>
+              <w:cnfStyle w:val="000000100000" w:firstRow="0" w:lastRow="0" w:firstColumn="0" w:lastColumn="0" w:oddVBand="0" w:evenVBand="0" w:oddHBand="1" w:evenHBand="0" w:firstRowFirstColumn="0" w:firstRowLastColumn="0" w:lastRowFirstColumn="0" w:lastRowLastColumn="0"/>
+            </w:pPr>
+            <w:r>
+              <w:t>Geheel getal</w:t>
+            </w:r>
+          </w:p>
+        </w:tc>
+        <w:tc>
+          <w:tcPr>
+            <w:tcW w:w="2404" w:type="dxa"/>
+          </w:tcPr>
+          <w:p>
+            <w:pPr>
+              <w:cnfStyle w:val="000000100000" w:firstRow="0" w:lastRow="0" w:firstColumn="0" w:lastColumn="0" w:oddVBand="0" w:evenVBand="0" w:oddHBand="1" w:evenHBand="0" w:firstRowFirstColumn="0" w:firstRowLastColumn="0" w:lastRowFirstColumn="0" w:lastRowLastColumn="0"/>
+            </w:pPr>
+            <w:r>
+              <w:t>0..2147483647</w:t>
+            </w:r>
+          </w:p>
+        </w:tc>
+        <w:tc>
+          <w:tcPr>
+            <w:tcW w:w="1077" w:type="dxa"/>
+          </w:tcPr>
+          <w:p>
+            <w:pPr>
+              <w:cnfStyle w:val="000000100000" w:firstRow="0" w:lastRow="0" w:firstColumn="0" w:lastColumn="0" w:oddVBand="0" w:evenVBand="0" w:oddHBand="1" w:evenHBand="0" w:firstRowFirstColumn="0" w:firstRowLastColumn="0" w:lastRowFirstColumn="0" w:lastRowLastColumn="0"/>
+            </w:pPr>
+            <w:r>
+              <w:t>Ja</w:t>
+            </w:r>
+          </w:p>
+        </w:tc>
+        <w:tc>
+          <w:tcPr>
+            <w:tcW w:w="2477" w:type="dxa"/>
+          </w:tcPr>
+          <w:p>
+            <w:pPr>
+              <w:cnfStyle w:val="000000100000" w:firstRow="0" w:lastRow="0" w:firstColumn="0" w:lastColumn="0" w:oddVBand="0" w:evenVBand="0" w:oddHBand="1" w:evenHBand="0" w:firstRowFirstColumn="0" w:firstRowLastColumn="0" w:lastRowFirstColumn="0" w:lastRowLastColumn="0"/>
+            </w:pPr>
+            <w:proofErr w:type="spellStart"/>
+            <w:r>
+              <w:t>Id</w:t>
+            </w:r>
+            <w:proofErr w:type="spellEnd"/>
+            <w:r>
+              <w:t xml:space="preserve"> van de kolom.</w:t>
+            </w:r>
+          </w:p>
+        </w:tc>
+      </w:tr>
+      <w:tr>
+        <w:tc>
+          <w:tcPr>
+            <w:cnfStyle w:val="001000000000" w:firstRow="0" w:lastRow="0" w:firstColumn="1" w:lastColumn="0" w:oddVBand="0" w:evenVBand="0" w:oddHBand="0" w:evenHBand="0" w:firstRowFirstColumn="0" w:firstRowLastColumn="0" w:lastRowFirstColumn="0" w:lastRowLastColumn="0"/>
+            <w:tcW w:w="1959" w:type="dxa"/>
+          </w:tcPr>
+          <w:p>
+            <w:proofErr w:type="spellStart"/>
+            <w:r>
+              <w:t>Rapportage_Id</w:t>
+            </w:r>
+            <w:proofErr w:type="spellEnd"/>
+          </w:p>
+        </w:tc>
+        <w:tc>
+          <w:tcPr>
+            <w:tcW w:w="1143" w:type="dxa"/>
+          </w:tcPr>
+          <w:p>
+            <w:pPr>
+              <w:cnfStyle w:val="000000000000" w:firstRow="0" w:lastRow="0" w:firstColumn="0" w:lastColumn="0" w:oddVBand="0" w:evenVBand="0" w:oddHBand="0" w:evenHBand="0" w:firstRowFirstColumn="0" w:firstRowLastColumn="0" w:lastRowFirstColumn="0" w:lastRowLastColumn="0"/>
+            </w:pPr>
+            <w:r>
+              <w:t>Geheel getal</w:t>
+            </w:r>
+          </w:p>
+        </w:tc>
+        <w:tc>
+          <w:tcPr>
+            <w:tcW w:w="2404" w:type="dxa"/>
+          </w:tcPr>
+          <w:p>
+            <w:pPr>
+              <w:cnfStyle w:val="000000000000" w:firstRow="0" w:lastRow="0" w:firstColumn="0" w:lastColumn="0" w:oddVBand="0" w:evenVBand="0" w:oddHBand="0" w:evenHBand="0" w:firstRowFirstColumn="0" w:firstRowLastColumn="0" w:lastRowFirstColumn="0" w:lastRowLastColumn="0"/>
+            </w:pPr>
+            <w:r>
+              <w:t>0..2147483647</w:t>
+            </w:r>
+          </w:p>
+        </w:tc>
+        <w:tc>
+          <w:tcPr>
+            <w:tcW w:w="1077" w:type="dxa"/>
+          </w:tcPr>
+          <w:p>
+            <w:pPr>
+              <w:cnfStyle w:val="000000000000" w:firstRow="0" w:lastRow="0" w:firstColumn="0" w:lastColumn="0" w:oddVBand="0" w:evenVBand="0" w:oddHBand="0" w:evenHBand="0" w:firstRowFirstColumn="0" w:firstRowLastColumn="0" w:lastRowFirstColumn="0" w:lastRowLastColumn="0"/>
+            </w:pPr>
+            <w:r>
+              <w:t>Ja</w:t>
+            </w:r>
+          </w:p>
+        </w:tc>
+        <w:tc>
+          <w:tcPr>
+            <w:tcW w:w="2477" w:type="dxa"/>
+          </w:tcPr>
+          <w:p>
+            <w:pPr>
+              <w:cnfStyle w:val="000000000000" w:firstRow="0" w:lastRow="0" w:firstColumn="0" w:lastColumn="0" w:oddVBand="0" w:evenVBand="0" w:oddHBand="0" w:evenHBand="0" w:firstRowFirstColumn="0" w:firstRowLastColumn="0" w:lastRowFirstColumn="0" w:lastRowLastColumn="0"/>
+            </w:pPr>
+            <w:proofErr w:type="spellStart"/>
+            <w:r>
+              <w:t>Id</w:t>
+            </w:r>
+            <w:proofErr w:type="spellEnd"/>
+            <w:r>
+              <w:t xml:space="preserve"> van een Rapportage.</w:t>
+            </w:r>
+          </w:p>
+        </w:tc>
+      </w:tr>
+      <w:tr>
+        <w:trPr>
+          <w:cnfStyle w:val="000000100000" w:firstRow="0" w:lastRow="0" w:firstColumn="0" w:lastColumn="0" w:oddVBand="0" w:evenVBand="0" w:oddHBand="1" w:evenHBand="0" w:firstRowFirstColumn="0" w:firstRowLastColumn="0" w:lastRowFirstColumn="0" w:lastRowLastColumn="0"/>
+        </w:trPr>
+        <w:tc>
+          <w:tcPr>
+            <w:cnfStyle w:val="001000000000" w:firstRow="0" w:lastRow="0" w:firstColumn="1" w:lastColumn="0" w:oddVBand="0" w:evenVBand="0" w:oddHBand="0" w:evenHBand="0" w:firstRowFirstColumn="0" w:firstRowLastColumn="0" w:lastRowFirstColumn="0" w:lastRowLastColumn="0"/>
+            <w:tcW w:w="1959" w:type="dxa"/>
+          </w:tcPr>
+          <w:p>
+            <w:proofErr w:type="spellStart"/>
+            <w:r>
               <w:t>Taak_Id</w:t>
             </w:r>
             <w:proofErr w:type="spellEnd"/>
@@ -7923,7 +8569,7 @@
         </w:tc>
         <w:tc>
           <w:tcPr>
-            <w:tcW w:w="1160" w:type="dxa"/>
+            <w:tcW w:w="1143" w:type="dxa"/>
           </w:tcPr>
           <w:p>
             <w:pPr>
@@ -7936,7 +8582,7 @@
         </w:tc>
         <w:tc>
           <w:tcPr>
-            <w:tcW w:w="2464" w:type="dxa"/>
+            <w:tcW w:w="2404" w:type="dxa"/>
           </w:tcPr>
           <w:p>
             <w:pPr>
@@ -7949,7 +8595,7 @@
         </w:tc>
         <w:tc>
           <w:tcPr>
-            <w:tcW w:w="1080" w:type="dxa"/>
+            <w:tcW w:w="1077" w:type="dxa"/>
           </w:tcPr>
           <w:p>
             <w:pPr>
@@ -7962,7 +8608,7 @@
         </w:tc>
         <w:tc>
           <w:tcPr>
-            <w:tcW w:w="2544" w:type="dxa"/>
+            <w:tcW w:w="2477" w:type="dxa"/>
           </w:tcPr>
           <w:p>
             <w:pPr>
@@ -7975,71 +8621,6 @@
             <w:proofErr w:type="spellEnd"/>
             <w:r>
               <w:t xml:space="preserve"> van een Taak.</w:t>
-            </w:r>
-          </w:p>
-        </w:tc>
-      </w:tr>
-      <w:tr>
-        <w:tc>
-          <w:tcPr>
-            <w:cnfStyle w:val="001000000000" w:firstRow="0" w:lastRow="0" w:firstColumn="1" w:lastColumn="0" w:oddVBand="0" w:evenVBand="0" w:oddHBand="0" w:evenHBand="0" w:firstRowFirstColumn="0" w:firstRowLastColumn="0" w:lastRowFirstColumn="0" w:lastRowLastColumn="0"/>
-            <w:tcW w:w="1812" w:type="dxa"/>
-          </w:tcPr>
-          <w:p>
-            <w:r>
-              <w:t>Datum</w:t>
-            </w:r>
-          </w:p>
-        </w:tc>
-        <w:tc>
-          <w:tcPr>
-            <w:tcW w:w="1160" w:type="dxa"/>
-          </w:tcPr>
-          <w:p>
-            <w:pPr>
-              <w:cnfStyle w:val="000000000000" w:firstRow="0" w:lastRow="0" w:firstColumn="0" w:lastColumn="0" w:oddVBand="0" w:evenVBand="0" w:oddHBand="0" w:evenHBand="0" w:firstRowFirstColumn="0" w:firstRowLastColumn="0" w:lastRowFirstColumn="0" w:lastRowLastColumn="0"/>
-            </w:pPr>
-            <w:r>
-              <w:t>Date</w:t>
-            </w:r>
-          </w:p>
-        </w:tc>
-        <w:tc>
-          <w:tcPr>
-            <w:tcW w:w="2464" w:type="dxa"/>
-          </w:tcPr>
-          <w:p>
-            <w:pPr>
-              <w:cnfStyle w:val="000000000000" w:firstRow="0" w:lastRow="0" w:firstColumn="0" w:lastColumn="0" w:oddVBand="0" w:evenVBand="0" w:oddHBand="0" w:evenHBand="0" w:firstRowFirstColumn="0" w:firstRowLastColumn="0" w:lastRowFirstColumn="0" w:lastRowLastColumn="0"/>
-            </w:pPr>
-            <w:r>
-              <w:t>00-00-0000..31-12-9999</w:t>
-            </w:r>
-          </w:p>
-        </w:tc>
-        <w:tc>
-          <w:tcPr>
-            <w:tcW w:w="1080" w:type="dxa"/>
-          </w:tcPr>
-          <w:p>
-            <w:pPr>
-              <w:cnfStyle w:val="000000000000" w:firstRow="0" w:lastRow="0" w:firstColumn="0" w:lastColumn="0" w:oddVBand="0" w:evenVBand="0" w:oddHBand="0" w:evenHBand="0" w:firstRowFirstColumn="0" w:firstRowLastColumn="0" w:lastRowFirstColumn="0" w:lastRowLastColumn="0"/>
-            </w:pPr>
-            <w:r>
-              <w:t>Ja</w:t>
-            </w:r>
-          </w:p>
-        </w:tc>
-        <w:tc>
-          <w:tcPr>
-            <w:tcW w:w="2544" w:type="dxa"/>
-          </w:tcPr>
-          <w:p>
-            <w:pPr>
-              <w:cnfStyle w:val="000000000000" w:firstRow="0" w:lastRow="0" w:firstColumn="0" w:lastColumn="0" w:oddVBand="0" w:evenVBand="0" w:oddHBand="0" w:evenHBand="0" w:firstRowFirstColumn="0" w:firstRowLastColumn="0" w:lastRowFirstColumn="0" w:lastRowLastColumn="0"/>
-            </w:pPr>
-            <w:r>
-              <w:t>Datum van een rapportage.</w:t>
             </w:r>
           </w:p>
         </w:tc>
@@ -8058,8 +8639,7 @@
         </w:rPr>
         <w:br/>
       </w:r>
-      <w:bookmarkStart w:id="22" w:name="_Toc513557702"/>
-      <w:bookmarkStart w:id="23" w:name="_Toc513558107"/>
+      <w:bookmarkStart w:id="19" w:name="_Toc514872228"/>
       <w:proofErr w:type="spellStart"/>
       <w:r>
         <w:rPr>
@@ -8067,8 +8647,7 @@
         </w:rPr>
         <w:t>Tbl_Tasks</w:t>
       </w:r>
-      <w:bookmarkEnd w:id="22"/>
-      <w:bookmarkEnd w:id="23"/>
+      <w:bookmarkEnd w:id="19"/>
       <w:proofErr w:type="spellEnd"/>
     </w:p>
     <w:tbl>
@@ -8091,7 +8670,7 @@
         <w:tc>
           <w:tcPr>
             <w:cnfStyle w:val="001000000000" w:firstRow="0" w:lastRow="0" w:firstColumn="1" w:lastColumn="0" w:oddVBand="0" w:evenVBand="0" w:oddHBand="0" w:evenHBand="0" w:firstRowFirstColumn="0" w:firstRowLastColumn="0" w:lastRowFirstColumn="0" w:lastRowLastColumn="0"/>
-            <w:tcW w:w="1812" w:type="dxa"/>
+            <w:tcW w:w="1958" w:type="dxa"/>
           </w:tcPr>
           <w:p>
             <w:r>
@@ -8101,7 +8680,7 @@
         </w:tc>
         <w:tc>
           <w:tcPr>
-            <w:tcW w:w="1160" w:type="dxa"/>
+            <w:tcW w:w="1136" w:type="dxa"/>
           </w:tcPr>
           <w:p>
             <w:pPr>
@@ -8114,7 +8693,7 @@
         </w:tc>
         <w:tc>
           <w:tcPr>
-            <w:tcW w:w="2464" w:type="dxa"/>
+            <w:tcW w:w="2407" w:type="dxa"/>
           </w:tcPr>
           <w:p>
             <w:pPr>
@@ -8127,7 +8706,7 @@
         </w:tc>
         <w:tc>
           <w:tcPr>
-            <w:tcW w:w="1080" w:type="dxa"/>
+            <w:tcW w:w="1078" w:type="dxa"/>
           </w:tcPr>
           <w:p>
             <w:pPr>
@@ -8140,7 +8719,7 @@
         </w:tc>
         <w:tc>
           <w:tcPr>
-            <w:tcW w:w="2544" w:type="dxa"/>
+            <w:tcW w:w="2481" w:type="dxa"/>
           </w:tcPr>
           <w:p>
             <w:pPr>
@@ -8159,7 +8738,7 @@
         <w:tc>
           <w:tcPr>
             <w:cnfStyle w:val="001000000000" w:firstRow="0" w:lastRow="0" w:firstColumn="1" w:lastColumn="0" w:oddVBand="0" w:evenVBand="0" w:oddHBand="0" w:evenHBand="0" w:firstRowFirstColumn="0" w:firstRowLastColumn="0" w:lastRowFirstColumn="0" w:lastRowLastColumn="0"/>
-            <w:tcW w:w="1812" w:type="dxa"/>
+            <w:tcW w:w="1958" w:type="dxa"/>
           </w:tcPr>
           <w:p>
             <w:proofErr w:type="spellStart"/>
@@ -8171,7 +8750,7 @@
         </w:tc>
         <w:tc>
           <w:tcPr>
-            <w:tcW w:w="1160" w:type="dxa"/>
+            <w:tcW w:w="1136" w:type="dxa"/>
           </w:tcPr>
           <w:p>
             <w:pPr>
@@ -8184,7 +8763,7 @@
         </w:tc>
         <w:tc>
           <w:tcPr>
-            <w:tcW w:w="2464" w:type="dxa"/>
+            <w:tcW w:w="2407" w:type="dxa"/>
           </w:tcPr>
           <w:p>
             <w:pPr>
@@ -8197,7 +8776,7 @@
         </w:tc>
         <w:tc>
           <w:tcPr>
-            <w:tcW w:w="1080" w:type="dxa"/>
+            <w:tcW w:w="1078" w:type="dxa"/>
           </w:tcPr>
           <w:p>
             <w:pPr>
@@ -8210,7 +8789,7 @@
         </w:tc>
         <w:tc>
           <w:tcPr>
-            <w:tcW w:w="2544" w:type="dxa"/>
+            <w:tcW w:w="2481" w:type="dxa"/>
           </w:tcPr>
           <w:p>
             <w:pPr>
@@ -8231,7 +8810,7 @@
         <w:tc>
           <w:tcPr>
             <w:cnfStyle w:val="001000000000" w:firstRow="0" w:lastRow="0" w:firstColumn="1" w:lastColumn="0" w:oddVBand="0" w:evenVBand="0" w:oddHBand="0" w:evenHBand="0" w:firstRowFirstColumn="0" w:firstRowLastColumn="0" w:lastRowFirstColumn="0" w:lastRowLastColumn="0"/>
-            <w:tcW w:w="1812" w:type="dxa"/>
+            <w:tcW w:w="1958" w:type="dxa"/>
           </w:tcPr>
           <w:p>
             <w:r>
@@ -8241,7 +8820,7 @@
         </w:tc>
         <w:tc>
           <w:tcPr>
-            <w:tcW w:w="1160" w:type="dxa"/>
+            <w:tcW w:w="1136" w:type="dxa"/>
           </w:tcPr>
           <w:p>
             <w:pPr>
@@ -8254,7 +8833,7 @@
         </w:tc>
         <w:tc>
           <w:tcPr>
-            <w:tcW w:w="2464" w:type="dxa"/>
+            <w:tcW w:w="2407" w:type="dxa"/>
           </w:tcPr>
           <w:p>
             <w:pPr>
@@ -8280,7 +8859,7 @@
         </w:tc>
         <w:tc>
           <w:tcPr>
-            <w:tcW w:w="1080" w:type="dxa"/>
+            <w:tcW w:w="1078" w:type="dxa"/>
           </w:tcPr>
           <w:p>
             <w:pPr>
@@ -8293,7 +8872,7 @@
         </w:tc>
         <w:tc>
           <w:tcPr>
-            <w:tcW w:w="2544" w:type="dxa"/>
+            <w:tcW w:w="2481" w:type="dxa"/>
           </w:tcPr>
           <w:p>
             <w:pPr>
@@ -8312,7 +8891,7 @@
         <w:tc>
           <w:tcPr>
             <w:cnfStyle w:val="001000000000" w:firstRow="0" w:lastRow="0" w:firstColumn="1" w:lastColumn="0" w:oddVBand="0" w:evenVBand="0" w:oddHBand="0" w:evenHBand="0" w:firstRowFirstColumn="0" w:firstRowLastColumn="0" w:lastRowFirstColumn="0" w:lastRowLastColumn="0"/>
-            <w:tcW w:w="1812" w:type="dxa"/>
+            <w:tcW w:w="1958" w:type="dxa"/>
           </w:tcPr>
           <w:p>
             <w:r>
@@ -8322,7 +8901,7 @@
         </w:tc>
         <w:tc>
           <w:tcPr>
-            <w:tcW w:w="1160" w:type="dxa"/>
+            <w:tcW w:w="1136" w:type="dxa"/>
           </w:tcPr>
           <w:p>
             <w:pPr>
@@ -8335,7 +8914,7 @@
         </w:tc>
         <w:tc>
           <w:tcPr>
-            <w:tcW w:w="2464" w:type="dxa"/>
+            <w:tcW w:w="2407" w:type="dxa"/>
           </w:tcPr>
           <w:p>
             <w:pPr>
@@ -8348,7 +8927,7 @@
         </w:tc>
         <w:tc>
           <w:tcPr>
-            <w:tcW w:w="1080" w:type="dxa"/>
+            <w:tcW w:w="1078" w:type="dxa"/>
           </w:tcPr>
           <w:p>
             <w:pPr>
@@ -8361,7 +8940,7 @@
         </w:tc>
         <w:tc>
           <w:tcPr>
-            <w:tcW w:w="2544" w:type="dxa"/>
+            <w:tcW w:w="2481" w:type="dxa"/>
           </w:tcPr>
           <w:p>
             <w:pPr>
@@ -8380,7 +8959,7 @@
         <w:tc>
           <w:tcPr>
             <w:cnfStyle w:val="001000000000" w:firstRow="0" w:lastRow="0" w:firstColumn="1" w:lastColumn="0" w:oddVBand="0" w:evenVBand="0" w:oddHBand="0" w:evenHBand="0" w:firstRowFirstColumn="0" w:firstRowLastColumn="0" w:lastRowFirstColumn="0" w:lastRowLastColumn="0"/>
-            <w:tcW w:w="1812" w:type="dxa"/>
+            <w:tcW w:w="1958" w:type="dxa"/>
           </w:tcPr>
           <w:p>
             <w:r>
@@ -8390,7 +8969,7 @@
         </w:tc>
         <w:tc>
           <w:tcPr>
-            <w:tcW w:w="1160" w:type="dxa"/>
+            <w:tcW w:w="1136" w:type="dxa"/>
           </w:tcPr>
           <w:p>
             <w:pPr>
@@ -8403,7 +8982,7 @@
         </w:tc>
         <w:tc>
           <w:tcPr>
-            <w:tcW w:w="2464" w:type="dxa"/>
+            <w:tcW w:w="2407" w:type="dxa"/>
           </w:tcPr>
           <w:p>
             <w:pPr>
@@ -8416,7 +8995,7 @@
         </w:tc>
         <w:tc>
           <w:tcPr>
-            <w:tcW w:w="1080" w:type="dxa"/>
+            <w:tcW w:w="1078" w:type="dxa"/>
           </w:tcPr>
           <w:p>
             <w:pPr>
@@ -8429,7 +9008,7 @@
         </w:tc>
         <w:tc>
           <w:tcPr>
-            <w:tcW w:w="2544" w:type="dxa"/>
+            <w:tcW w:w="2481" w:type="dxa"/>
           </w:tcPr>
           <w:p>
             <w:pPr>
@@ -8448,7 +9027,7 @@
         <w:tc>
           <w:tcPr>
             <w:cnfStyle w:val="001000000000" w:firstRow="0" w:lastRow="0" w:firstColumn="1" w:lastColumn="0" w:oddVBand="0" w:evenVBand="0" w:oddHBand="0" w:evenHBand="0" w:firstRowFirstColumn="0" w:firstRowLastColumn="0" w:lastRowFirstColumn="0" w:lastRowLastColumn="0"/>
-            <w:tcW w:w="1812" w:type="dxa"/>
+            <w:tcW w:w="1958" w:type="dxa"/>
           </w:tcPr>
           <w:p>
             <w:r>
@@ -8458,7 +9037,7 @@
         </w:tc>
         <w:tc>
           <w:tcPr>
-            <w:tcW w:w="1160" w:type="dxa"/>
+            <w:tcW w:w="1136" w:type="dxa"/>
           </w:tcPr>
           <w:p>
             <w:pPr>
@@ -8471,7 +9050,7 @@
         </w:tc>
         <w:tc>
           <w:tcPr>
-            <w:tcW w:w="2464" w:type="dxa"/>
+            <w:tcW w:w="2407" w:type="dxa"/>
           </w:tcPr>
           <w:p>
             <w:pPr>
@@ -8484,7 +9063,7 @@
         </w:tc>
         <w:tc>
           <w:tcPr>
-            <w:tcW w:w="1080" w:type="dxa"/>
+            <w:tcW w:w="1078" w:type="dxa"/>
           </w:tcPr>
           <w:p>
             <w:pPr>
@@ -8497,7 +9076,7 @@
         </w:tc>
         <w:tc>
           <w:tcPr>
-            <w:tcW w:w="2544" w:type="dxa"/>
+            <w:tcW w:w="2481" w:type="dxa"/>
           </w:tcPr>
           <w:p>
             <w:pPr>
@@ -8513,7 +9092,7 @@
         <w:tc>
           <w:tcPr>
             <w:cnfStyle w:val="001000000000" w:firstRow="0" w:lastRow="0" w:firstColumn="1" w:lastColumn="0" w:oddVBand="0" w:evenVBand="0" w:oddHBand="0" w:evenHBand="0" w:firstRowFirstColumn="0" w:firstRowLastColumn="0" w:lastRowFirstColumn="0" w:lastRowLastColumn="0"/>
-            <w:tcW w:w="1812" w:type="dxa"/>
+            <w:tcW w:w="1958" w:type="dxa"/>
           </w:tcPr>
           <w:p>
             <w:r>
@@ -8523,7 +9102,7 @@
         </w:tc>
         <w:tc>
           <w:tcPr>
-            <w:tcW w:w="1160" w:type="dxa"/>
+            <w:tcW w:w="1136" w:type="dxa"/>
           </w:tcPr>
           <w:p>
             <w:pPr>
@@ -8536,7 +9115,7 @@
         </w:tc>
         <w:tc>
           <w:tcPr>
-            <w:tcW w:w="2464" w:type="dxa"/>
+            <w:tcW w:w="2407" w:type="dxa"/>
           </w:tcPr>
           <w:p>
             <w:pPr>
@@ -8549,7 +9128,7 @@
         </w:tc>
         <w:tc>
           <w:tcPr>
-            <w:tcW w:w="1080" w:type="dxa"/>
+            <w:tcW w:w="1078" w:type="dxa"/>
           </w:tcPr>
           <w:p>
             <w:pPr>
@@ -8562,7 +9141,7 @@
         </w:tc>
         <w:tc>
           <w:tcPr>
-            <w:tcW w:w="2544" w:type="dxa"/>
+            <w:tcW w:w="2481" w:type="dxa"/>
           </w:tcPr>
           <w:p>
             <w:pPr>
@@ -8581,7 +9160,7 @@
         <w:tc>
           <w:tcPr>
             <w:cnfStyle w:val="001000000000" w:firstRow="0" w:lastRow="0" w:firstColumn="1" w:lastColumn="0" w:oddVBand="0" w:evenVBand="0" w:oddHBand="0" w:evenHBand="0" w:firstRowFirstColumn="0" w:firstRowLastColumn="0" w:lastRowFirstColumn="0" w:lastRowLastColumn="0"/>
-            <w:tcW w:w="1812" w:type="dxa"/>
+            <w:tcW w:w="1958" w:type="dxa"/>
           </w:tcPr>
           <w:p>
             <w:r>
@@ -8591,7 +9170,7 @@
         </w:tc>
         <w:tc>
           <w:tcPr>
-            <w:tcW w:w="1160" w:type="dxa"/>
+            <w:tcW w:w="1136" w:type="dxa"/>
           </w:tcPr>
           <w:p>
             <w:pPr>
@@ -8604,7 +9183,7 @@
         </w:tc>
         <w:tc>
           <w:tcPr>
-            <w:tcW w:w="2464" w:type="dxa"/>
+            <w:tcW w:w="2407" w:type="dxa"/>
           </w:tcPr>
           <w:p>
             <w:pPr>
@@ -8630,7 +9209,7 @@
         </w:tc>
         <w:tc>
           <w:tcPr>
-            <w:tcW w:w="1080" w:type="dxa"/>
+            <w:tcW w:w="1078" w:type="dxa"/>
           </w:tcPr>
           <w:p>
             <w:pPr>
@@ -8643,7 +9222,7 @@
         </w:tc>
         <w:tc>
           <w:tcPr>
-            <w:tcW w:w="2544" w:type="dxa"/>
+            <w:tcW w:w="2481" w:type="dxa"/>
           </w:tcPr>
           <w:p>
             <w:pPr>
@@ -8655,74 +9234,124 @@
           </w:p>
         </w:tc>
       </w:tr>
-      <w:tr>
-        <w:tc>
-          <w:tcPr>
-            <w:cnfStyle w:val="001000000000" w:firstRow="0" w:lastRow="0" w:firstColumn="1" w:lastColumn="0" w:oddVBand="0" w:evenVBand="0" w:oddHBand="0" w:evenHBand="0" w:firstRowFirstColumn="0" w:firstRowLastColumn="0" w:lastRowFirstColumn="0" w:lastRowLastColumn="0"/>
-            <w:tcW w:w="1812" w:type="dxa"/>
-          </w:tcPr>
-          <w:p>
-            <w:proofErr w:type="spellStart"/>
-            <w:r>
-              <w:t>Klant_Id</w:t>
-            </w:r>
-            <w:proofErr w:type="spellEnd"/>
-          </w:p>
-        </w:tc>
-        <w:tc>
-          <w:tcPr>
-            <w:tcW w:w="1160" w:type="dxa"/>
-          </w:tcPr>
-          <w:p>
-            <w:pPr>
-              <w:cnfStyle w:val="000000000000" w:firstRow="0" w:lastRow="0" w:firstColumn="0" w:lastColumn="0" w:oddVBand="0" w:evenVBand="0" w:oddHBand="0" w:evenHBand="0" w:firstRowFirstColumn="0" w:firstRowLastColumn="0" w:lastRowFirstColumn="0" w:lastRowLastColumn="0"/>
-            </w:pPr>
-            <w:r>
-              <w:t>Geheel getal</w:t>
-            </w:r>
-          </w:p>
-        </w:tc>
-        <w:tc>
-          <w:tcPr>
-            <w:tcW w:w="2464" w:type="dxa"/>
-          </w:tcPr>
-          <w:p>
-            <w:pPr>
-              <w:cnfStyle w:val="000000000000" w:firstRow="0" w:lastRow="0" w:firstColumn="0" w:lastColumn="0" w:oddVBand="0" w:evenVBand="0" w:oddHBand="0" w:evenHBand="0" w:firstRowFirstColumn="0" w:firstRowLastColumn="0" w:lastRowFirstColumn="0" w:lastRowLastColumn="0"/>
-            </w:pPr>
-            <w:r>
-              <w:t>0..2147483647</w:t>
-            </w:r>
-          </w:p>
-        </w:tc>
-        <w:tc>
-          <w:tcPr>
-            <w:tcW w:w="1080" w:type="dxa"/>
-          </w:tcPr>
-          <w:p>
-            <w:pPr>
-              <w:cnfStyle w:val="000000000000" w:firstRow="0" w:lastRow="0" w:firstColumn="0" w:lastColumn="0" w:oddVBand="0" w:evenVBand="0" w:oddHBand="0" w:evenHBand="0" w:firstRowFirstColumn="0" w:firstRowLastColumn="0" w:lastRowFirstColumn="0" w:lastRowLastColumn="0"/>
-            </w:pPr>
-            <w:r>
-              <w:t>Ja</w:t>
-            </w:r>
-          </w:p>
-        </w:tc>
-        <w:tc>
-          <w:tcPr>
-            <w:tcW w:w="2544" w:type="dxa"/>
-          </w:tcPr>
-          <w:p>
-            <w:pPr>
-              <w:cnfStyle w:val="000000000000" w:firstRow="0" w:lastRow="0" w:firstColumn="0" w:lastColumn="0" w:oddVBand="0" w:evenVBand="0" w:oddHBand="0" w:evenHBand="0" w:firstRowFirstColumn="0" w:firstRowLastColumn="0" w:lastRowFirstColumn="0" w:lastRowLastColumn="0"/>
-            </w:pPr>
-            <w:proofErr w:type="spellStart"/>
-            <w:r>
-              <w:t>Id</w:t>
-            </w:r>
-            <w:proofErr w:type="spellEnd"/>
-            <w:r>
-              <w:t xml:space="preserve"> van een Klant.</w:t>
+    </w:tbl>
+    <w:p/>
+    <w:p>
+      <w:pPr>
+        <w:pStyle w:val="Kop2"/>
+        <w:rPr>
+          <w:lang w:val="en-US"/>
+        </w:rPr>
+      </w:pPr>
+      <w:bookmarkStart w:id="20" w:name="_Toc514872229"/>
+      <w:proofErr w:type="spellStart"/>
+      <w:r>
+        <w:rPr>
+          <w:lang w:val="en-US"/>
+        </w:rPr>
+        <w:lastRenderedPageBreak/>
+        <w:t>Tbl</w:t>
+      </w:r>
+      <w:proofErr w:type="spellEnd"/>
+      <w:r>
+        <w:rPr>
+          <w:lang w:val="en-US"/>
+        </w:rPr>
+        <w:t>_</w:t>
+      </w:r>
+      <w:r>
+        <w:rPr>
+          <w:lang w:val="en-US"/>
+        </w:rPr>
+        <w:t xml:space="preserve"> </w:t>
+      </w:r>
+      <w:proofErr w:type="spellStart"/>
+      <w:r>
+        <w:rPr>
+          <w:lang w:val="en-US"/>
+        </w:rPr>
+        <w:t>Tasks_Customers</w:t>
+      </w:r>
+      <w:bookmarkEnd w:id="20"/>
+      <w:proofErr w:type="spellEnd"/>
+    </w:p>
+    <w:tbl>
+      <w:tblPr>
+        <w:tblStyle w:val="Rastertabel4-Accent5"/>
+        <w:tblW w:w="0" w:type="auto"/>
+        <w:tblLook w:val="04A0" w:firstRow="1" w:lastRow="0" w:firstColumn="1" w:lastColumn="0" w:noHBand="0" w:noVBand="1"/>
+      </w:tblPr>
+      <w:tblGrid>
+        <w:gridCol w:w="1959"/>
+        <w:gridCol w:w="1143"/>
+        <w:gridCol w:w="2404"/>
+        <w:gridCol w:w="1077"/>
+        <w:gridCol w:w="2477"/>
+      </w:tblGrid>
+      <w:tr>
+        <w:trPr>
+          <w:cnfStyle w:val="100000000000" w:firstRow="1" w:lastRow="0" w:firstColumn="0" w:lastColumn="0" w:oddVBand="0" w:evenVBand="0" w:oddHBand="0" w:evenHBand="0" w:firstRowFirstColumn="0" w:firstRowLastColumn="0" w:lastRowFirstColumn="0" w:lastRowLastColumn="0"/>
+        </w:trPr>
+        <w:tc>
+          <w:tcPr>
+            <w:cnfStyle w:val="001000000000" w:firstRow="0" w:lastRow="0" w:firstColumn="1" w:lastColumn="0" w:oddVBand="0" w:evenVBand="0" w:oddHBand="0" w:evenHBand="0" w:firstRowFirstColumn="0" w:firstRowLastColumn="0" w:lastRowFirstColumn="0" w:lastRowLastColumn="0"/>
+            <w:tcW w:w="1959" w:type="dxa"/>
+          </w:tcPr>
+          <w:p>
+            <w:r>
+              <w:t>Gegeven</w:t>
+            </w:r>
+          </w:p>
+        </w:tc>
+        <w:tc>
+          <w:tcPr>
+            <w:tcW w:w="1143" w:type="dxa"/>
+          </w:tcPr>
+          <w:p>
+            <w:pPr>
+              <w:cnfStyle w:val="100000000000" w:firstRow="1" w:lastRow="0" w:firstColumn="0" w:lastColumn="0" w:oddVBand="0" w:evenVBand="0" w:oddHBand="0" w:evenHBand="0" w:firstRowFirstColumn="0" w:firstRowLastColumn="0" w:lastRowFirstColumn="0" w:lastRowLastColumn="0"/>
+            </w:pPr>
+            <w:r>
+              <w:t>Type</w:t>
+            </w:r>
+          </w:p>
+        </w:tc>
+        <w:tc>
+          <w:tcPr>
+            <w:tcW w:w="2404" w:type="dxa"/>
+          </w:tcPr>
+          <w:p>
+            <w:pPr>
+              <w:cnfStyle w:val="100000000000" w:firstRow="1" w:lastRow="0" w:firstColumn="0" w:lastColumn="0" w:oddVBand="0" w:evenVBand="0" w:oddHBand="0" w:evenHBand="0" w:firstRowFirstColumn="0" w:firstRowLastColumn="0" w:lastRowFirstColumn="0" w:lastRowLastColumn="0"/>
+            </w:pPr>
+            <w:r>
+              <w:t>Waardenbereik</w:t>
+            </w:r>
+          </w:p>
+        </w:tc>
+        <w:tc>
+          <w:tcPr>
+            <w:tcW w:w="1077" w:type="dxa"/>
+          </w:tcPr>
+          <w:p>
+            <w:pPr>
+              <w:cnfStyle w:val="100000000000" w:firstRow="1" w:lastRow="0" w:firstColumn="0" w:lastColumn="0" w:oddVBand="0" w:evenVBand="0" w:oddHBand="0" w:evenHBand="0" w:firstRowFirstColumn="0" w:firstRowLastColumn="0" w:lastRowFirstColumn="0" w:lastRowLastColumn="0"/>
+            </w:pPr>
+            <w:r>
+              <w:t>Verplicht</w:t>
+            </w:r>
+          </w:p>
+        </w:tc>
+        <w:tc>
+          <w:tcPr>
+            <w:tcW w:w="2477" w:type="dxa"/>
+          </w:tcPr>
+          <w:p>
+            <w:pPr>
+              <w:cnfStyle w:val="100000000000" w:firstRow="1" w:lastRow="0" w:firstColumn="0" w:lastColumn="0" w:oddVBand="0" w:evenVBand="0" w:oddHBand="0" w:evenHBand="0" w:firstRowFirstColumn="0" w:firstRowLastColumn="0" w:lastRowFirstColumn="0" w:lastRowLastColumn="0"/>
+            </w:pPr>
+            <w:r>
+              <w:t>Omschrijving</w:t>
             </w:r>
           </w:p>
         </w:tc>
@@ -8734,11 +9363,507 @@
         <w:tc>
           <w:tcPr>
             <w:cnfStyle w:val="001000000000" w:firstRow="0" w:lastRow="0" w:firstColumn="1" w:lastColumn="0" w:oddVBand="0" w:evenVBand="0" w:oddHBand="0" w:evenHBand="0" w:firstRowFirstColumn="0" w:firstRowLastColumn="0" w:lastRowFirstColumn="0" w:lastRowLastColumn="0"/>
-            <w:tcW w:w="1812" w:type="dxa"/>
+            <w:tcW w:w="1959" w:type="dxa"/>
           </w:tcPr>
           <w:p>
             <w:proofErr w:type="spellStart"/>
             <w:r>
+              <w:t>Taak_Klant_Id</w:t>
+            </w:r>
+            <w:proofErr w:type="spellEnd"/>
+          </w:p>
+        </w:tc>
+        <w:tc>
+          <w:tcPr>
+            <w:tcW w:w="1143" w:type="dxa"/>
+          </w:tcPr>
+          <w:p>
+            <w:pPr>
+              <w:cnfStyle w:val="000000100000" w:firstRow="0" w:lastRow="0" w:firstColumn="0" w:lastColumn="0" w:oddVBand="0" w:evenVBand="0" w:oddHBand="1" w:evenHBand="0" w:firstRowFirstColumn="0" w:firstRowLastColumn="0" w:lastRowFirstColumn="0" w:lastRowLastColumn="0"/>
+            </w:pPr>
+            <w:r>
+              <w:t>Geheel getal</w:t>
+            </w:r>
+          </w:p>
+        </w:tc>
+        <w:tc>
+          <w:tcPr>
+            <w:tcW w:w="2404" w:type="dxa"/>
+          </w:tcPr>
+          <w:p>
+            <w:pPr>
+              <w:cnfStyle w:val="000000100000" w:firstRow="0" w:lastRow="0" w:firstColumn="0" w:lastColumn="0" w:oddVBand="0" w:evenVBand="0" w:oddHBand="1" w:evenHBand="0" w:firstRowFirstColumn="0" w:firstRowLastColumn="0" w:lastRowFirstColumn="0" w:lastRowLastColumn="0"/>
+            </w:pPr>
+            <w:r>
+              <w:t>0..2147483647</w:t>
+            </w:r>
+          </w:p>
+        </w:tc>
+        <w:tc>
+          <w:tcPr>
+            <w:tcW w:w="1077" w:type="dxa"/>
+          </w:tcPr>
+          <w:p>
+            <w:pPr>
+              <w:cnfStyle w:val="000000100000" w:firstRow="0" w:lastRow="0" w:firstColumn="0" w:lastColumn="0" w:oddVBand="0" w:evenVBand="0" w:oddHBand="1" w:evenHBand="0" w:firstRowFirstColumn="0" w:firstRowLastColumn="0" w:lastRowFirstColumn="0" w:lastRowLastColumn="0"/>
+            </w:pPr>
+            <w:r>
+              <w:t>Ja</w:t>
+            </w:r>
+          </w:p>
+        </w:tc>
+        <w:tc>
+          <w:tcPr>
+            <w:tcW w:w="2477" w:type="dxa"/>
+          </w:tcPr>
+          <w:p>
+            <w:pPr>
+              <w:cnfStyle w:val="000000100000" w:firstRow="0" w:lastRow="0" w:firstColumn="0" w:lastColumn="0" w:oddVBand="0" w:evenVBand="0" w:oddHBand="1" w:evenHBand="0" w:firstRowFirstColumn="0" w:firstRowLastColumn="0" w:lastRowFirstColumn="0" w:lastRowLastColumn="0"/>
+            </w:pPr>
+            <w:proofErr w:type="spellStart"/>
+            <w:r>
+              <w:t>Id</w:t>
+            </w:r>
+            <w:proofErr w:type="spellEnd"/>
+            <w:r>
+              <w:t xml:space="preserve"> van de kolom.</w:t>
+            </w:r>
+          </w:p>
+        </w:tc>
+      </w:tr>
+      <w:tr>
+        <w:tc>
+          <w:tcPr>
+            <w:cnfStyle w:val="001000000000" w:firstRow="0" w:lastRow="0" w:firstColumn="1" w:lastColumn="0" w:oddVBand="0" w:evenVBand="0" w:oddHBand="0" w:evenHBand="0" w:firstRowFirstColumn="0" w:firstRowLastColumn="0" w:lastRowFirstColumn="0" w:lastRowLastColumn="0"/>
+            <w:tcW w:w="1959" w:type="dxa"/>
+          </w:tcPr>
+          <w:p>
+            <w:r>
+              <w:t>Taak _</w:t>
+            </w:r>
+            <w:proofErr w:type="spellStart"/>
+            <w:r>
+              <w:t>Id</w:t>
+            </w:r>
+            <w:proofErr w:type="spellEnd"/>
+          </w:p>
+        </w:tc>
+        <w:tc>
+          <w:tcPr>
+            <w:tcW w:w="1143" w:type="dxa"/>
+          </w:tcPr>
+          <w:p>
+            <w:pPr>
+              <w:cnfStyle w:val="000000000000" w:firstRow="0" w:lastRow="0" w:firstColumn="0" w:lastColumn="0" w:oddVBand="0" w:evenVBand="0" w:oddHBand="0" w:evenHBand="0" w:firstRowFirstColumn="0" w:firstRowLastColumn="0" w:lastRowFirstColumn="0" w:lastRowLastColumn="0"/>
+            </w:pPr>
+            <w:r>
+              <w:t>Geheel getal</w:t>
+            </w:r>
+          </w:p>
+        </w:tc>
+        <w:tc>
+          <w:tcPr>
+            <w:tcW w:w="2404" w:type="dxa"/>
+          </w:tcPr>
+          <w:p>
+            <w:pPr>
+              <w:cnfStyle w:val="000000000000" w:firstRow="0" w:lastRow="0" w:firstColumn="0" w:lastColumn="0" w:oddVBand="0" w:evenVBand="0" w:oddHBand="0" w:evenHBand="0" w:firstRowFirstColumn="0" w:firstRowLastColumn="0" w:lastRowFirstColumn="0" w:lastRowLastColumn="0"/>
+            </w:pPr>
+            <w:r>
+              <w:t>0..2147483647</w:t>
+            </w:r>
+          </w:p>
+        </w:tc>
+        <w:tc>
+          <w:tcPr>
+            <w:tcW w:w="1077" w:type="dxa"/>
+          </w:tcPr>
+          <w:p>
+            <w:pPr>
+              <w:cnfStyle w:val="000000000000" w:firstRow="0" w:lastRow="0" w:firstColumn="0" w:lastColumn="0" w:oddVBand="0" w:evenVBand="0" w:oddHBand="0" w:evenHBand="0" w:firstRowFirstColumn="0" w:firstRowLastColumn="0" w:lastRowFirstColumn="0" w:lastRowLastColumn="0"/>
+            </w:pPr>
+            <w:r>
+              <w:t>Ja</w:t>
+            </w:r>
+          </w:p>
+        </w:tc>
+        <w:tc>
+          <w:tcPr>
+            <w:tcW w:w="2477" w:type="dxa"/>
+          </w:tcPr>
+          <w:p>
+            <w:pPr>
+              <w:cnfStyle w:val="000000000000" w:firstRow="0" w:lastRow="0" w:firstColumn="0" w:lastColumn="0" w:oddVBand="0" w:evenVBand="0" w:oddHBand="0" w:evenHBand="0" w:firstRowFirstColumn="0" w:firstRowLastColumn="0" w:lastRowFirstColumn="0" w:lastRowLastColumn="0"/>
+            </w:pPr>
+            <w:proofErr w:type="spellStart"/>
+            <w:r>
+              <w:t>Id</w:t>
+            </w:r>
+            <w:proofErr w:type="spellEnd"/>
+            <w:r>
+              <w:t xml:space="preserve"> van een Taak.</w:t>
+            </w:r>
+          </w:p>
+        </w:tc>
+      </w:tr>
+      <w:tr>
+        <w:trPr>
+          <w:cnfStyle w:val="000000100000" w:firstRow="0" w:lastRow="0" w:firstColumn="0" w:lastColumn="0" w:oddVBand="0" w:evenVBand="0" w:oddHBand="1" w:evenHBand="0" w:firstRowFirstColumn="0" w:firstRowLastColumn="0" w:lastRowFirstColumn="0" w:lastRowLastColumn="0"/>
+        </w:trPr>
+        <w:tc>
+          <w:tcPr>
+            <w:cnfStyle w:val="001000000000" w:firstRow="0" w:lastRow="0" w:firstColumn="1" w:lastColumn="0" w:oddVBand="0" w:evenVBand="0" w:oddHBand="0" w:evenHBand="0" w:firstRowFirstColumn="0" w:firstRowLastColumn="0" w:lastRowFirstColumn="0" w:lastRowLastColumn="0"/>
+            <w:tcW w:w="1959" w:type="dxa"/>
+          </w:tcPr>
+          <w:p>
+            <w:proofErr w:type="spellStart"/>
+            <w:r>
+              <w:t>Klant_Id</w:t>
+            </w:r>
+            <w:proofErr w:type="spellEnd"/>
+          </w:p>
+        </w:tc>
+        <w:tc>
+          <w:tcPr>
+            <w:tcW w:w="1143" w:type="dxa"/>
+          </w:tcPr>
+          <w:p>
+            <w:pPr>
+              <w:cnfStyle w:val="000000100000" w:firstRow="0" w:lastRow="0" w:firstColumn="0" w:lastColumn="0" w:oddVBand="0" w:evenVBand="0" w:oddHBand="1" w:evenHBand="0" w:firstRowFirstColumn="0" w:firstRowLastColumn="0" w:lastRowFirstColumn="0" w:lastRowLastColumn="0"/>
+            </w:pPr>
+            <w:r>
+              <w:t>Geheel getal</w:t>
+            </w:r>
+          </w:p>
+        </w:tc>
+        <w:tc>
+          <w:tcPr>
+            <w:tcW w:w="2404" w:type="dxa"/>
+          </w:tcPr>
+          <w:p>
+            <w:pPr>
+              <w:cnfStyle w:val="000000100000" w:firstRow="0" w:lastRow="0" w:firstColumn="0" w:lastColumn="0" w:oddVBand="0" w:evenVBand="0" w:oddHBand="1" w:evenHBand="0" w:firstRowFirstColumn="0" w:firstRowLastColumn="0" w:lastRowFirstColumn="0" w:lastRowLastColumn="0"/>
+            </w:pPr>
+            <w:r>
+              <w:t>0..2147483647</w:t>
+            </w:r>
+          </w:p>
+        </w:tc>
+        <w:tc>
+          <w:tcPr>
+            <w:tcW w:w="1077" w:type="dxa"/>
+          </w:tcPr>
+          <w:p>
+            <w:pPr>
+              <w:cnfStyle w:val="000000100000" w:firstRow="0" w:lastRow="0" w:firstColumn="0" w:lastColumn="0" w:oddVBand="0" w:evenVBand="0" w:oddHBand="1" w:evenHBand="0" w:firstRowFirstColumn="0" w:firstRowLastColumn="0" w:lastRowFirstColumn="0" w:lastRowLastColumn="0"/>
+            </w:pPr>
+            <w:r>
+              <w:t>Ja</w:t>
+            </w:r>
+          </w:p>
+        </w:tc>
+        <w:tc>
+          <w:tcPr>
+            <w:tcW w:w="2477" w:type="dxa"/>
+          </w:tcPr>
+          <w:p>
+            <w:pPr>
+              <w:cnfStyle w:val="000000100000" w:firstRow="0" w:lastRow="0" w:firstColumn="0" w:lastColumn="0" w:oddVBand="0" w:evenVBand="0" w:oddHBand="1" w:evenHBand="0" w:firstRowFirstColumn="0" w:firstRowLastColumn="0" w:lastRowFirstColumn="0" w:lastRowLastColumn="0"/>
+            </w:pPr>
+            <w:proofErr w:type="spellStart"/>
+            <w:r>
+              <w:t>Id</w:t>
+            </w:r>
+            <w:proofErr w:type="spellEnd"/>
+            <w:r>
+              <w:t xml:space="preserve"> van een Klant.</w:t>
+            </w:r>
+          </w:p>
+        </w:tc>
+      </w:tr>
+    </w:tbl>
+    <w:p/>
+    <w:p>
+      <w:pPr>
+        <w:pStyle w:val="Kop2"/>
+        <w:rPr>
+          <w:lang w:val="en-US"/>
+        </w:rPr>
+      </w:pPr>
+      <w:bookmarkStart w:id="21" w:name="_Toc514872230"/>
+      <w:proofErr w:type="spellStart"/>
+      <w:r>
+        <w:rPr>
+          <w:lang w:val="en-US"/>
+        </w:rPr>
+        <w:t>Tbl</w:t>
+      </w:r>
+      <w:proofErr w:type="spellEnd"/>
+      <w:r>
+        <w:rPr>
+          <w:lang w:val="en-US"/>
+        </w:rPr>
+        <w:t>_</w:t>
+      </w:r>
+      <w:r>
+        <w:rPr>
+          <w:lang w:val="en-US"/>
+        </w:rPr>
+        <w:t xml:space="preserve"> </w:t>
+      </w:r>
+      <w:proofErr w:type="spellStart"/>
+      <w:r>
+        <w:rPr>
+          <w:lang w:val="en-US"/>
+        </w:rPr>
+        <w:t>Tasks_Contactpersons</w:t>
+      </w:r>
+      <w:bookmarkEnd w:id="21"/>
+      <w:proofErr w:type="spellEnd"/>
+    </w:p>
+    <w:tbl>
+      <w:tblPr>
+        <w:tblStyle w:val="Rastertabel4-Accent5"/>
+        <w:tblW w:w="0" w:type="auto"/>
+        <w:tblLook w:val="04A0" w:firstRow="1" w:lastRow="0" w:firstColumn="1" w:lastColumn="0" w:noHBand="0" w:noVBand="1"/>
+      </w:tblPr>
+      <w:tblGrid>
+        <w:gridCol w:w="2499"/>
+        <w:gridCol w:w="1057"/>
+        <w:gridCol w:w="2182"/>
+        <w:gridCol w:w="1069"/>
+        <w:gridCol w:w="2253"/>
+      </w:tblGrid>
+      <w:tr>
+        <w:trPr>
+          <w:cnfStyle w:val="100000000000" w:firstRow="1" w:lastRow="0" w:firstColumn="0" w:lastColumn="0" w:oddVBand="0" w:evenVBand="0" w:oddHBand="0" w:evenHBand="0" w:firstRowFirstColumn="0" w:firstRowLastColumn="0" w:lastRowFirstColumn="0" w:lastRowLastColumn="0"/>
+        </w:trPr>
+        <w:tc>
+          <w:tcPr>
+            <w:cnfStyle w:val="001000000000" w:firstRow="0" w:lastRow="0" w:firstColumn="1" w:lastColumn="0" w:oddVBand="0" w:evenVBand="0" w:oddHBand="0" w:evenHBand="0" w:firstRowFirstColumn="0" w:firstRowLastColumn="0" w:lastRowFirstColumn="0" w:lastRowLastColumn="0"/>
+            <w:tcW w:w="1959" w:type="dxa"/>
+          </w:tcPr>
+          <w:p>
+            <w:r>
+              <w:t>Gegeven</w:t>
+            </w:r>
+          </w:p>
+        </w:tc>
+        <w:tc>
+          <w:tcPr>
+            <w:tcW w:w="1143" w:type="dxa"/>
+          </w:tcPr>
+          <w:p>
+            <w:pPr>
+              <w:cnfStyle w:val="100000000000" w:firstRow="1" w:lastRow="0" w:firstColumn="0" w:lastColumn="0" w:oddVBand="0" w:evenVBand="0" w:oddHBand="0" w:evenHBand="0" w:firstRowFirstColumn="0" w:firstRowLastColumn="0" w:lastRowFirstColumn="0" w:lastRowLastColumn="0"/>
+            </w:pPr>
+            <w:r>
+              <w:t>Type</w:t>
+            </w:r>
+          </w:p>
+        </w:tc>
+        <w:tc>
+          <w:tcPr>
+            <w:tcW w:w="2404" w:type="dxa"/>
+          </w:tcPr>
+          <w:p>
+            <w:pPr>
+              <w:cnfStyle w:val="100000000000" w:firstRow="1" w:lastRow="0" w:firstColumn="0" w:lastColumn="0" w:oddVBand="0" w:evenVBand="0" w:oddHBand="0" w:evenHBand="0" w:firstRowFirstColumn="0" w:firstRowLastColumn="0" w:lastRowFirstColumn="0" w:lastRowLastColumn="0"/>
+            </w:pPr>
+            <w:r>
+              <w:t>Waardenbereik</w:t>
+            </w:r>
+          </w:p>
+        </w:tc>
+        <w:tc>
+          <w:tcPr>
+            <w:tcW w:w="1077" w:type="dxa"/>
+          </w:tcPr>
+          <w:p>
+            <w:pPr>
+              <w:cnfStyle w:val="100000000000" w:firstRow="1" w:lastRow="0" w:firstColumn="0" w:lastColumn="0" w:oddVBand="0" w:evenVBand="0" w:oddHBand="0" w:evenHBand="0" w:firstRowFirstColumn="0" w:firstRowLastColumn="0" w:lastRowFirstColumn="0" w:lastRowLastColumn="0"/>
+            </w:pPr>
+            <w:r>
+              <w:t>Verplicht</w:t>
+            </w:r>
+          </w:p>
+        </w:tc>
+        <w:tc>
+          <w:tcPr>
+            <w:tcW w:w="2477" w:type="dxa"/>
+          </w:tcPr>
+          <w:p>
+            <w:pPr>
+              <w:cnfStyle w:val="100000000000" w:firstRow="1" w:lastRow="0" w:firstColumn="0" w:lastColumn="0" w:oddVBand="0" w:evenVBand="0" w:oddHBand="0" w:evenHBand="0" w:firstRowFirstColumn="0" w:firstRowLastColumn="0" w:lastRowFirstColumn="0" w:lastRowLastColumn="0"/>
+            </w:pPr>
+            <w:r>
+              <w:t>Omschrijving</w:t>
+            </w:r>
+          </w:p>
+        </w:tc>
+      </w:tr>
+      <w:tr>
+        <w:trPr>
+          <w:cnfStyle w:val="000000100000" w:firstRow="0" w:lastRow="0" w:firstColumn="0" w:lastColumn="0" w:oddVBand="0" w:evenVBand="0" w:oddHBand="1" w:evenHBand="0" w:firstRowFirstColumn="0" w:firstRowLastColumn="0" w:lastRowFirstColumn="0" w:lastRowLastColumn="0"/>
+        </w:trPr>
+        <w:tc>
+          <w:tcPr>
+            <w:cnfStyle w:val="001000000000" w:firstRow="0" w:lastRow="0" w:firstColumn="1" w:lastColumn="0" w:oddVBand="0" w:evenVBand="0" w:oddHBand="0" w:evenHBand="0" w:firstRowFirstColumn="0" w:firstRowLastColumn="0" w:lastRowFirstColumn="0" w:lastRowLastColumn="0"/>
+            <w:tcW w:w="1959" w:type="dxa"/>
+          </w:tcPr>
+          <w:p>
+            <w:proofErr w:type="spellStart"/>
+            <w:r>
+              <w:t>Taak_Contactpersoon_Id</w:t>
+            </w:r>
+            <w:proofErr w:type="spellEnd"/>
+          </w:p>
+        </w:tc>
+        <w:tc>
+          <w:tcPr>
+            <w:tcW w:w="1143" w:type="dxa"/>
+          </w:tcPr>
+          <w:p>
+            <w:pPr>
+              <w:cnfStyle w:val="000000100000" w:firstRow="0" w:lastRow="0" w:firstColumn="0" w:lastColumn="0" w:oddVBand="0" w:evenVBand="0" w:oddHBand="1" w:evenHBand="0" w:firstRowFirstColumn="0" w:firstRowLastColumn="0" w:lastRowFirstColumn="0" w:lastRowLastColumn="0"/>
+            </w:pPr>
+            <w:r>
+              <w:t>Geheel getal</w:t>
+            </w:r>
+          </w:p>
+        </w:tc>
+        <w:tc>
+          <w:tcPr>
+            <w:tcW w:w="2404" w:type="dxa"/>
+          </w:tcPr>
+          <w:p>
+            <w:pPr>
+              <w:cnfStyle w:val="000000100000" w:firstRow="0" w:lastRow="0" w:firstColumn="0" w:lastColumn="0" w:oddVBand="0" w:evenVBand="0" w:oddHBand="1" w:evenHBand="0" w:firstRowFirstColumn="0" w:firstRowLastColumn="0" w:lastRowFirstColumn="0" w:lastRowLastColumn="0"/>
+            </w:pPr>
+            <w:r>
+              <w:t>0..2147483647</w:t>
+            </w:r>
+          </w:p>
+        </w:tc>
+        <w:tc>
+          <w:tcPr>
+            <w:tcW w:w="1077" w:type="dxa"/>
+          </w:tcPr>
+          <w:p>
+            <w:pPr>
+              <w:cnfStyle w:val="000000100000" w:firstRow="0" w:lastRow="0" w:firstColumn="0" w:lastColumn="0" w:oddVBand="0" w:evenVBand="0" w:oddHBand="1" w:evenHBand="0" w:firstRowFirstColumn="0" w:firstRowLastColumn="0" w:lastRowFirstColumn="0" w:lastRowLastColumn="0"/>
+            </w:pPr>
+            <w:r>
+              <w:t>Ja</w:t>
+            </w:r>
+          </w:p>
+        </w:tc>
+        <w:tc>
+          <w:tcPr>
+            <w:tcW w:w="2477" w:type="dxa"/>
+          </w:tcPr>
+          <w:p>
+            <w:pPr>
+              <w:cnfStyle w:val="000000100000" w:firstRow="0" w:lastRow="0" w:firstColumn="0" w:lastColumn="0" w:oddVBand="0" w:evenVBand="0" w:oddHBand="1" w:evenHBand="0" w:firstRowFirstColumn="0" w:firstRowLastColumn="0" w:lastRowFirstColumn="0" w:lastRowLastColumn="0"/>
+            </w:pPr>
+            <w:proofErr w:type="spellStart"/>
+            <w:r>
+              <w:t>Id</w:t>
+            </w:r>
+            <w:proofErr w:type="spellEnd"/>
+            <w:r>
+              <w:t xml:space="preserve"> van de kolom.</w:t>
+            </w:r>
+          </w:p>
+        </w:tc>
+      </w:tr>
+      <w:tr>
+        <w:tc>
+          <w:tcPr>
+            <w:cnfStyle w:val="001000000000" w:firstRow="0" w:lastRow="0" w:firstColumn="1" w:lastColumn="0" w:oddVBand="0" w:evenVBand="0" w:oddHBand="0" w:evenHBand="0" w:firstRowFirstColumn="0" w:firstRowLastColumn="0" w:lastRowFirstColumn="0" w:lastRowLastColumn="0"/>
+            <w:tcW w:w="1959" w:type="dxa"/>
+          </w:tcPr>
+          <w:p>
+            <w:r>
+              <w:t>Taak _</w:t>
+            </w:r>
+            <w:proofErr w:type="spellStart"/>
+            <w:r>
+              <w:t>Id</w:t>
+            </w:r>
+            <w:proofErr w:type="spellEnd"/>
+          </w:p>
+        </w:tc>
+        <w:tc>
+          <w:tcPr>
+            <w:tcW w:w="1143" w:type="dxa"/>
+          </w:tcPr>
+          <w:p>
+            <w:pPr>
+              <w:cnfStyle w:val="000000000000" w:firstRow="0" w:lastRow="0" w:firstColumn="0" w:lastColumn="0" w:oddVBand="0" w:evenVBand="0" w:oddHBand="0" w:evenHBand="0" w:firstRowFirstColumn="0" w:firstRowLastColumn="0" w:lastRowFirstColumn="0" w:lastRowLastColumn="0"/>
+            </w:pPr>
+            <w:r>
+              <w:t>Geheel getal</w:t>
+            </w:r>
+          </w:p>
+        </w:tc>
+        <w:tc>
+          <w:tcPr>
+            <w:tcW w:w="2404" w:type="dxa"/>
+          </w:tcPr>
+          <w:p>
+            <w:pPr>
+              <w:cnfStyle w:val="000000000000" w:firstRow="0" w:lastRow="0" w:firstColumn="0" w:lastColumn="0" w:oddVBand="0" w:evenVBand="0" w:oddHBand="0" w:evenHBand="0" w:firstRowFirstColumn="0" w:firstRowLastColumn="0" w:lastRowFirstColumn="0" w:lastRowLastColumn="0"/>
+            </w:pPr>
+            <w:r>
+              <w:t>0..2147483647</w:t>
+            </w:r>
+          </w:p>
+        </w:tc>
+        <w:tc>
+          <w:tcPr>
+            <w:tcW w:w="1077" w:type="dxa"/>
+          </w:tcPr>
+          <w:p>
+            <w:pPr>
+              <w:cnfStyle w:val="000000000000" w:firstRow="0" w:lastRow="0" w:firstColumn="0" w:lastColumn="0" w:oddVBand="0" w:evenVBand="0" w:oddHBand="0" w:evenHBand="0" w:firstRowFirstColumn="0" w:firstRowLastColumn="0" w:lastRowFirstColumn="0" w:lastRowLastColumn="0"/>
+            </w:pPr>
+            <w:r>
+              <w:t>Ja</w:t>
+            </w:r>
+          </w:p>
+        </w:tc>
+        <w:tc>
+          <w:tcPr>
+            <w:tcW w:w="2477" w:type="dxa"/>
+          </w:tcPr>
+          <w:p>
+            <w:pPr>
+              <w:cnfStyle w:val="000000000000" w:firstRow="0" w:lastRow="0" w:firstColumn="0" w:lastColumn="0" w:oddVBand="0" w:evenVBand="0" w:oddHBand="0" w:evenHBand="0" w:firstRowFirstColumn="0" w:firstRowLastColumn="0" w:lastRowFirstColumn="0" w:lastRowLastColumn="0"/>
+            </w:pPr>
+            <w:proofErr w:type="spellStart"/>
+            <w:r>
+              <w:t>Id</w:t>
+            </w:r>
+            <w:proofErr w:type="spellEnd"/>
+            <w:r>
+              <w:t xml:space="preserve"> van een Taak.</w:t>
+            </w:r>
+          </w:p>
+        </w:tc>
+      </w:tr>
+      <w:tr>
+        <w:trPr>
+          <w:cnfStyle w:val="000000100000" w:firstRow="0" w:lastRow="0" w:firstColumn="0" w:lastColumn="0" w:oddVBand="0" w:evenVBand="0" w:oddHBand="1" w:evenHBand="0" w:firstRowFirstColumn="0" w:firstRowLastColumn="0" w:lastRowFirstColumn="0" w:lastRowLastColumn="0"/>
+        </w:trPr>
+        <w:tc>
+          <w:tcPr>
+            <w:cnfStyle w:val="001000000000" w:firstRow="0" w:lastRow="0" w:firstColumn="1" w:lastColumn="0" w:oddVBand="0" w:evenVBand="0" w:oddHBand="0" w:evenHBand="0" w:firstRowFirstColumn="0" w:firstRowLastColumn="0" w:lastRowFirstColumn="0" w:lastRowLastColumn="0"/>
+            <w:tcW w:w="1959" w:type="dxa"/>
+          </w:tcPr>
+          <w:p>
+            <w:proofErr w:type="spellStart"/>
+            <w:r>
               <w:t>Contactpersoon_Id</w:t>
             </w:r>
             <w:proofErr w:type="spellEnd"/>
@@ -8746,7 +9871,7 @@
         </w:tc>
         <w:tc>
           <w:tcPr>
-            <w:tcW w:w="1160" w:type="dxa"/>
+            <w:tcW w:w="1143" w:type="dxa"/>
           </w:tcPr>
           <w:p>
             <w:pPr>
@@ -8759,7 +9884,7 @@
         </w:tc>
         <w:tc>
           <w:tcPr>
-            <w:tcW w:w="2464" w:type="dxa"/>
+            <w:tcW w:w="2404" w:type="dxa"/>
           </w:tcPr>
           <w:p>
             <w:pPr>
@@ -8772,7 +9897,7 @@
         </w:tc>
         <w:tc>
           <w:tcPr>
-            <w:tcW w:w="1080" w:type="dxa"/>
+            <w:tcW w:w="1077" w:type="dxa"/>
           </w:tcPr>
           <w:p>
             <w:pPr>
@@ -8785,7 +9910,7 @@
         </w:tc>
         <w:tc>
           <w:tcPr>
-            <w:tcW w:w="2544" w:type="dxa"/>
+            <w:tcW w:w="2477" w:type="dxa"/>
           </w:tcPr>
           <w:p>
             <w:pPr>
@@ -8803,6 +9928,7 @@
         </w:tc>
       </w:tr>
     </w:tbl>
+    <w:p/>
     <w:p>
       <w:pPr>
         <w:pStyle w:val="Kop1"/>
@@ -8819,41 +9945,48 @@
     <w:p/>
     <w:p/>
     <w:p/>
+    <w:p/>
+    <w:p/>
+    <w:p/>
+    <w:p/>
+    <w:p/>
     <w:p>
       <w:pPr>
         <w:pStyle w:val="Kop1"/>
       </w:pPr>
-      <w:bookmarkStart w:id="24" w:name="_Toc513558108"/>
+      <w:bookmarkStart w:id="22" w:name="_Toc513558108"/>
       <w:r>
         <w:lastRenderedPageBreak/>
         <w:t>Sequentiediagrammen</w:t>
       </w:r>
-      <w:bookmarkEnd w:id="24"/>
+      <w:bookmarkEnd w:id="22"/>
     </w:p>
     <w:p>
       <w:pPr>
         <w:pStyle w:val="Kop1"/>
       </w:pPr>
-      <w:bookmarkStart w:id="25" w:name="_Toc512326787"/>
-      <w:bookmarkStart w:id="26" w:name="_Toc513558109"/>
+      <w:bookmarkStart w:id="23" w:name="_Toc512326787"/>
+      <w:bookmarkStart w:id="24" w:name="_Toc513558109"/>
       <w:r>
         <w:t>Diagrammen</w:t>
       </w:r>
+      <w:bookmarkStart w:id="25" w:name="_GoBack"/>
+      <w:bookmarkEnd w:id="23"/>
+      <w:bookmarkEnd w:id="24"/>
       <w:bookmarkEnd w:id="25"/>
-      <w:bookmarkEnd w:id="26"/>
     </w:p>
     <w:p/>
     <w:p>
       <w:pPr>
         <w:pStyle w:val="Kop2"/>
       </w:pPr>
-      <w:bookmarkStart w:id="27" w:name="_Toc512326788"/>
-      <w:bookmarkStart w:id="28" w:name="_Toc513558110"/>
+      <w:bookmarkStart w:id="26" w:name="_Toc512326788"/>
+      <w:bookmarkStart w:id="27" w:name="_Toc513558110"/>
       <w:r>
         <w:t>Login</w:t>
       </w:r>
+      <w:bookmarkEnd w:id="26"/>
       <w:bookmarkEnd w:id="27"/>
-      <w:bookmarkEnd w:id="28"/>
     </w:p>
     <w:p>
       <w:r>
@@ -8915,14 +10048,14 @@
       <w:pPr>
         <w:pStyle w:val="Kop2"/>
       </w:pPr>
-      <w:bookmarkStart w:id="29" w:name="_Toc512326789"/>
-      <w:bookmarkStart w:id="30" w:name="_Toc513558111"/>
+      <w:bookmarkStart w:id="28" w:name="_Toc512326789"/>
+      <w:bookmarkStart w:id="29" w:name="_Toc513558111"/>
       <w:r>
         <w:lastRenderedPageBreak/>
         <w:t>Onthoud Wachtwoord</w:t>
       </w:r>
+      <w:bookmarkEnd w:id="28"/>
       <w:bookmarkEnd w:id="29"/>
-      <w:bookmarkEnd w:id="30"/>
     </w:p>
     <w:p>
       <w:r>
@@ -8984,13 +10117,13 @@
       <w:pPr>
         <w:pStyle w:val="Kop2"/>
       </w:pPr>
-      <w:bookmarkStart w:id="31" w:name="_Toc512326790"/>
-      <w:bookmarkStart w:id="32" w:name="_Toc513558112"/>
+      <w:bookmarkStart w:id="30" w:name="_Toc512326790"/>
+      <w:bookmarkStart w:id="31" w:name="_Toc513558112"/>
       <w:r>
         <w:t>Uitloggen</w:t>
       </w:r>
+      <w:bookmarkEnd w:id="30"/>
       <w:bookmarkEnd w:id="31"/>
-      <w:bookmarkEnd w:id="32"/>
     </w:p>
     <w:p>
       <w:r>
@@ -9052,14 +10185,14 @@
       <w:pPr>
         <w:pStyle w:val="Kop2"/>
       </w:pPr>
-      <w:bookmarkStart w:id="33" w:name="_Toc512326791"/>
-      <w:bookmarkStart w:id="34" w:name="_Toc513558113"/>
+      <w:bookmarkStart w:id="32" w:name="_Toc512326791"/>
+      <w:bookmarkStart w:id="33" w:name="_Toc513558113"/>
       <w:r>
         <w:lastRenderedPageBreak/>
         <w:t>Bewerken Wachtwoord</w:t>
       </w:r>
+      <w:bookmarkEnd w:id="32"/>
       <w:bookmarkEnd w:id="33"/>
-      <w:bookmarkEnd w:id="34"/>
     </w:p>
     <w:p>
       <w:r>
@@ -9121,13 +10254,13 @@
       <w:pPr>
         <w:pStyle w:val="Kop2"/>
       </w:pPr>
-      <w:bookmarkStart w:id="35" w:name="_Toc512326792"/>
-      <w:bookmarkStart w:id="36" w:name="_Toc513558114"/>
+      <w:bookmarkStart w:id="34" w:name="_Toc512326792"/>
+      <w:bookmarkStart w:id="35" w:name="_Toc513558114"/>
       <w:r>
         <w:t>Bewerken Taak</w:t>
       </w:r>
+      <w:bookmarkEnd w:id="34"/>
       <w:bookmarkEnd w:id="35"/>
-      <w:bookmarkEnd w:id="36"/>
     </w:p>
     <w:p>
       <w:r>
@@ -9189,14 +10322,14 @@
       <w:pPr>
         <w:pStyle w:val="Kop2"/>
       </w:pPr>
-      <w:bookmarkStart w:id="37" w:name="_Toc512326793"/>
-      <w:bookmarkStart w:id="38" w:name="_Toc513558115"/>
+      <w:bookmarkStart w:id="36" w:name="_Toc512326793"/>
+      <w:bookmarkStart w:id="37" w:name="_Toc513558115"/>
       <w:r>
         <w:lastRenderedPageBreak/>
         <w:t>Bewerken Klant</w:t>
       </w:r>
+      <w:bookmarkEnd w:id="36"/>
       <w:bookmarkEnd w:id="37"/>
-      <w:bookmarkEnd w:id="38"/>
     </w:p>
     <w:p>
       <w:r>
@@ -9258,13 +10391,13 @@
       <w:pPr>
         <w:pStyle w:val="Kop2"/>
       </w:pPr>
-      <w:bookmarkStart w:id="39" w:name="_Toc512326794"/>
-      <w:bookmarkStart w:id="40" w:name="_Toc513558116"/>
+      <w:bookmarkStart w:id="38" w:name="_Toc512326794"/>
+      <w:bookmarkStart w:id="39" w:name="_Toc513558116"/>
       <w:r>
         <w:t>Bewerken Partner</w:t>
       </w:r>
+      <w:bookmarkEnd w:id="38"/>
       <w:bookmarkEnd w:id="39"/>
-      <w:bookmarkEnd w:id="40"/>
     </w:p>
     <w:p>
       <w:r>
@@ -9326,14 +10459,14 @@
       <w:pPr>
         <w:pStyle w:val="Kop2"/>
       </w:pPr>
-      <w:bookmarkStart w:id="41" w:name="_Toc512326795"/>
-      <w:bookmarkStart w:id="42" w:name="_Toc513558117"/>
+      <w:bookmarkStart w:id="40" w:name="_Toc512326795"/>
+      <w:bookmarkStart w:id="41" w:name="_Toc513558117"/>
       <w:r>
         <w:lastRenderedPageBreak/>
         <w:t>Bewerken Telefoongesprek</w:t>
       </w:r>
+      <w:bookmarkEnd w:id="40"/>
       <w:bookmarkEnd w:id="41"/>
-      <w:bookmarkEnd w:id="42"/>
     </w:p>
     <w:p>
       <w:r>
@@ -9395,13 +10528,13 @@
       <w:pPr>
         <w:pStyle w:val="Kop2"/>
       </w:pPr>
-      <w:bookmarkStart w:id="43" w:name="_Toc512326796"/>
-      <w:bookmarkStart w:id="44" w:name="_Toc513558118"/>
+      <w:bookmarkStart w:id="42" w:name="_Toc512326796"/>
+      <w:bookmarkStart w:id="43" w:name="_Toc513558118"/>
       <w:r>
         <w:t>Toevoegen gegevens Rapportage</w:t>
       </w:r>
+      <w:bookmarkEnd w:id="42"/>
       <w:bookmarkEnd w:id="43"/>
-      <w:bookmarkEnd w:id="44"/>
     </w:p>
     <w:p>
       <w:r>
@@ -9463,14 +10596,14 @@
       <w:pPr>
         <w:pStyle w:val="Kop2"/>
       </w:pPr>
-      <w:bookmarkStart w:id="45" w:name="_Toc512326797"/>
-      <w:bookmarkStart w:id="46" w:name="_Toc513558119"/>
+      <w:bookmarkStart w:id="44" w:name="_Toc512326797"/>
+      <w:bookmarkStart w:id="45" w:name="_Toc513558119"/>
       <w:r>
         <w:lastRenderedPageBreak/>
         <w:t>Afronden Rapportage</w:t>
       </w:r>
+      <w:bookmarkEnd w:id="44"/>
       <w:bookmarkEnd w:id="45"/>
-      <w:bookmarkEnd w:id="46"/>
     </w:p>
     <w:p>
       <w:r>
@@ -9533,13 +10666,13 @@
       <w:pPr>
         <w:pStyle w:val="Kop2"/>
       </w:pPr>
-      <w:bookmarkStart w:id="47" w:name="_Toc512326798"/>
-      <w:bookmarkStart w:id="48" w:name="_Toc513558120"/>
+      <w:bookmarkStart w:id="46" w:name="_Toc512326798"/>
+      <w:bookmarkStart w:id="47" w:name="_Toc513558120"/>
       <w:r>
         <w:t>Opzetten stoppen</w:t>
       </w:r>
+      <w:bookmarkEnd w:id="46"/>
       <w:bookmarkEnd w:id="47"/>
-      <w:bookmarkEnd w:id="48"/>
     </w:p>
     <w:p>
       <w:r>
@@ -9601,14 +10734,14 @@
       <w:pPr>
         <w:pStyle w:val="Kop2"/>
       </w:pPr>
-      <w:bookmarkStart w:id="49" w:name="_Toc512326799"/>
-      <w:bookmarkStart w:id="50" w:name="_Toc513558121"/>
+      <w:bookmarkStart w:id="48" w:name="_Toc512326799"/>
+      <w:bookmarkStart w:id="49" w:name="_Toc513558121"/>
       <w:r>
         <w:lastRenderedPageBreak/>
         <w:t>Bekijken Rapportage</w:t>
       </w:r>
+      <w:bookmarkEnd w:id="48"/>
       <w:bookmarkEnd w:id="49"/>
-      <w:bookmarkEnd w:id="50"/>
     </w:p>
     <w:p>
       <w:r>
@@ -9670,13 +10803,13 @@
       <w:pPr>
         <w:pStyle w:val="Kop2"/>
       </w:pPr>
-      <w:bookmarkStart w:id="51" w:name="_Toc512326800"/>
-      <w:bookmarkStart w:id="52" w:name="_Toc513558122"/>
+      <w:bookmarkStart w:id="50" w:name="_Toc512326800"/>
+      <w:bookmarkStart w:id="51" w:name="_Toc513558122"/>
       <w:r>
         <w:t>Filteren Rapportages</w:t>
       </w:r>
+      <w:bookmarkEnd w:id="50"/>
       <w:bookmarkEnd w:id="51"/>
-      <w:bookmarkEnd w:id="52"/>
     </w:p>
     <w:p>
       <w:r>
@@ -9739,14 +10872,14 @@
       <w:pPr>
         <w:pStyle w:val="Kop2"/>
       </w:pPr>
-      <w:bookmarkStart w:id="53" w:name="_Toc512326801"/>
-      <w:bookmarkStart w:id="54" w:name="_Toc513558123"/>
+      <w:bookmarkStart w:id="52" w:name="_Toc512326801"/>
+      <w:bookmarkStart w:id="53" w:name="_Toc513558123"/>
       <w:r>
         <w:lastRenderedPageBreak/>
         <w:t>Filteren Taken</w:t>
       </w:r>
+      <w:bookmarkEnd w:id="52"/>
       <w:bookmarkEnd w:id="53"/>
-      <w:bookmarkEnd w:id="54"/>
     </w:p>
     <w:p>
       <w:r>
@@ -9808,13 +10941,13 @@
       <w:pPr>
         <w:pStyle w:val="Kop2"/>
       </w:pPr>
-      <w:bookmarkStart w:id="55" w:name="_Toc512326802"/>
-      <w:bookmarkStart w:id="56" w:name="_Toc513558124"/>
+      <w:bookmarkStart w:id="54" w:name="_Toc512326802"/>
+      <w:bookmarkStart w:id="55" w:name="_Toc513558124"/>
       <w:r>
         <w:t>Filteren Klanten</w:t>
       </w:r>
+      <w:bookmarkEnd w:id="54"/>
       <w:bookmarkEnd w:id="55"/>
-      <w:bookmarkEnd w:id="56"/>
     </w:p>
     <w:p>
       <w:r>
@@ -9876,14 +11009,14 @@
       <w:pPr>
         <w:pStyle w:val="Kop2"/>
       </w:pPr>
-      <w:bookmarkStart w:id="57" w:name="_Toc512326803"/>
-      <w:bookmarkStart w:id="58" w:name="_Toc513558125"/>
+      <w:bookmarkStart w:id="56" w:name="_Toc512326803"/>
+      <w:bookmarkStart w:id="57" w:name="_Toc513558125"/>
       <w:r>
         <w:lastRenderedPageBreak/>
         <w:t>Filteren Partners</w:t>
       </w:r>
+      <w:bookmarkEnd w:id="56"/>
       <w:bookmarkEnd w:id="57"/>
-      <w:bookmarkEnd w:id="58"/>
     </w:p>
     <w:p>
       <w:r>
@@ -9945,13 +11078,13 @@
       <w:pPr>
         <w:pStyle w:val="Kop2"/>
       </w:pPr>
-      <w:bookmarkStart w:id="59" w:name="_Toc512326804"/>
-      <w:bookmarkStart w:id="60" w:name="_Toc513558126"/>
+      <w:bookmarkStart w:id="58" w:name="_Toc512326804"/>
+      <w:bookmarkStart w:id="59" w:name="_Toc513558126"/>
       <w:r>
         <w:t>Registreren Taak</w:t>
       </w:r>
+      <w:bookmarkEnd w:id="58"/>
       <w:bookmarkEnd w:id="59"/>
-      <w:bookmarkEnd w:id="60"/>
     </w:p>
     <w:p>
       <w:r>
@@ -10013,14 +11146,14 @@
       <w:pPr>
         <w:pStyle w:val="Kop2"/>
       </w:pPr>
-      <w:bookmarkStart w:id="61" w:name="_Toc512326805"/>
-      <w:bookmarkStart w:id="62" w:name="_Toc513558127"/>
+      <w:bookmarkStart w:id="60" w:name="_Toc512326805"/>
+      <w:bookmarkStart w:id="61" w:name="_Toc513558127"/>
       <w:r>
         <w:lastRenderedPageBreak/>
         <w:t>Registreren Klant</w:t>
       </w:r>
+      <w:bookmarkEnd w:id="60"/>
       <w:bookmarkEnd w:id="61"/>
-      <w:bookmarkEnd w:id="62"/>
     </w:p>
     <w:p>
       <w:r>
@@ -10082,13 +11215,13 @@
       <w:pPr>
         <w:pStyle w:val="Kop2"/>
       </w:pPr>
-      <w:bookmarkStart w:id="63" w:name="_Toc512326806"/>
-      <w:bookmarkStart w:id="64" w:name="_Toc513558128"/>
+      <w:bookmarkStart w:id="62" w:name="_Toc512326806"/>
+      <w:bookmarkStart w:id="63" w:name="_Toc513558128"/>
       <w:r>
         <w:t>Registreren Partner</w:t>
       </w:r>
+      <w:bookmarkEnd w:id="62"/>
       <w:bookmarkEnd w:id="63"/>
-      <w:bookmarkEnd w:id="64"/>
     </w:p>
     <w:p>
       <w:r>
@@ -10150,14 +11283,13 @@
       <w:pPr>
         <w:pStyle w:val="Kop2"/>
       </w:pPr>
-      <w:bookmarkStart w:id="65" w:name="_Toc512326807"/>
-      <w:bookmarkStart w:id="66" w:name="_Toc513558129"/>
+      <w:bookmarkStart w:id="64" w:name="_Toc512326807"/>
+      <w:bookmarkStart w:id="65" w:name="_Toc513558129"/>
       <w:r>
-        <w:lastRenderedPageBreak/>
         <w:t>Registreren Telefoongesprek</w:t>
       </w:r>
+      <w:bookmarkEnd w:id="64"/>
       <w:bookmarkEnd w:id="65"/>
-      <w:bookmarkEnd w:id="66"/>
     </w:p>
     <w:p>
       <w:r>
@@ -10219,13 +11351,14 @@
       <w:pPr>
         <w:pStyle w:val="Kop2"/>
       </w:pPr>
-      <w:bookmarkStart w:id="67" w:name="_Toc512326808"/>
-      <w:bookmarkStart w:id="68" w:name="_Toc513558130"/>
+      <w:bookmarkStart w:id="66" w:name="_Toc512326808"/>
+      <w:bookmarkStart w:id="67" w:name="_Toc513558130"/>
       <w:r>
+        <w:lastRenderedPageBreak/>
         <w:t>Registratie Stoppen</w:t>
       </w:r>
+      <w:bookmarkEnd w:id="66"/>
       <w:bookmarkEnd w:id="67"/>
-      <w:bookmarkEnd w:id="68"/>
     </w:p>
     <w:p>
       <w:r>
@@ -11494,7 +12627,7 @@
 </file>
 
 <file path=customXml/itemProps1.xml><?xml version="1.0" encoding="utf-8"?>
-<ds:datastoreItem xmlns:ds="http://schemas.openxmlformats.org/officeDocument/2006/customXml" ds:itemID="{F49F0DCB-C53E-46BC-BD8B-FF90DF80521A}">
+<ds:datastoreItem xmlns:ds="http://schemas.openxmlformats.org/officeDocument/2006/customXml" ds:itemID="{E36843F9-C178-4F10-8D57-34A11C0806BF}">
   <ds:schemaRefs>
     <ds:schemaRef ds:uri="http://schemas.openxmlformats.org/officeDocument/2006/bibliography"/>
   </ds:schemaRefs>

</xml_diff>